<commit_message>
Algunos cambios en LSA y Word
</commit_message>
<xml_diff>
--- a/TFM.docx
+++ b/TFM.docx
@@ -3690,10 +3690,7 @@
       <w:bookmarkStart w:id="4" w:name="_Toc67398121"/>
       <w:proofErr w:type="spellStart"/>
       <w:r>
-        <w:t>Metodologí</w:t>
-      </w:r>
-      <w:r>
-        <w:t>a</w:t>
+        <w:t>Metodología</w:t>
       </w:r>
       <w:bookmarkEnd w:id="4"/>
       <w:proofErr w:type="spellEnd"/>
@@ -3919,13 +3916,7 @@
         <w:rPr>
           <w:bCs/>
         </w:rPr>
-        <w:t xml:space="preserve"> del </w:t>
-      </w:r>
-      <w:r>
-        <w:rPr>
-          <w:bCs/>
-        </w:rPr>
-        <w:t>studio</w:t>
+        <w:t xml:space="preserve"> del studio</w:t>
       </w:r>
       <w:bookmarkEnd w:id="7"/>
     </w:p>
@@ -4147,6 +4138,9 @@
           <w:ilvl w:val="0"/>
           <w:numId w:val="0"/>
         </w:numPr>
+        <w:rPr>
+          <w:lang w:val="es-ES"/>
+        </w:rPr>
       </w:pPr>
     </w:p>
     <w:p>
@@ -4218,6 +4212,7 @@
             <w:docPart w:val="B1DF1B5F01BD45C7BB0EB2B293C135A5"/>
           </w:placeholder>
         </w:sdtPr>
+        <w:sdtEndPr/>
         <w:sdtContent>
           <w:r>
             <w:rPr>
@@ -4289,6 +4284,7 @@
             <w:docPart w:val="DefaultPlaceholder_-1854013440"/>
           </w:placeholder>
         </w:sdtPr>
+        <w:sdtEndPr/>
         <w:sdtContent>
           <w:r>
             <w:rPr>
@@ -4429,19 +4425,7 @@
       </w:r>
       <w:bookmarkEnd w:id="14"/>
       <w:r>
-        <w:t xml:space="preserve">sirviendo estos como </w:t>
-      </w:r>
-      <w:r>
-        <w:t xml:space="preserve">espacios </w:t>
-      </w:r>
-      <w:r>
-        <w:t>de resolución de dudas “</w:t>
-      </w:r>
-      <w:r>
-        <w:t>descentrados de normatividad</w:t>
-      </w:r>
-      <w:r>
-        <w:t>.”</w:t>
+        <w:t>sirviendo estos como espacios de resolución de dudas “descentrados de normatividad.”</w:t>
       </w:r>
       <w:r>
         <w:t xml:space="preserve"> </w:t>
@@ -4455,6 +4439,7 @@
             <w:docPart w:val="33DB97F2569F4E4D8424FFDA520812F8"/>
           </w:placeholder>
         </w:sdtPr>
+        <w:sdtEndPr/>
         <w:sdtContent>
           <w:r>
             <w:rPr>
@@ -4510,49 +4495,13 @@
         </w:pBdr>
       </w:pPr>
       <w:r>
-        <w:t>La apertura del perfil</w:t>
-      </w:r>
-      <w:r>
-        <w:t xml:space="preserve"> de la RAE en Twitter se </w:t>
-      </w:r>
-      <w:r>
-        <w:t xml:space="preserve">enmarca dentro </w:t>
+        <w:t xml:space="preserve">La apertura del perfil de la RAE en Twitter se enmarca dentro </w:t>
       </w:r>
       <w:r>
         <w:t>D</w:t>
       </w:r>
       <w:r>
-        <w:t xml:space="preserve">e una serie acciones </w:t>
-      </w:r>
-      <w:r>
-        <w:t>que,</w:t>
-      </w:r>
-      <w:r>
-        <w:t xml:space="preserve"> como parte de una política de Estado </w:t>
-      </w:r>
-      <w:r>
-        <w:t>financiada por un</w:t>
-      </w:r>
-      <w:r>
-        <w:t xml:space="preserve"> conjunto de empresas privadas y fundaciones</w:t>
-      </w:r>
-      <w:r>
-        <w:t>, generando un</w:t>
-      </w:r>
-      <w:r>
-        <w:t xml:space="preserve"> </w:t>
-      </w:r>
-      <w:r>
-        <w:t>“</w:t>
-      </w:r>
-      <w:r>
-        <w:t>despliegue de una enérgica política de área idiomática que se designó oficialmente como «panhispánica»</w:t>
-      </w:r>
-      <w:r>
-        <w:t>”</w:t>
-      </w:r>
-      <w:r>
-        <w:t xml:space="preserve"> </w:t>
+        <w:t xml:space="preserve">e una serie acciones que, como parte de una política de Estado financiada por un conjunto de empresas privadas y fundaciones, generando un “despliegue de una enérgica política de área idiomática que se designó oficialmente como «panhispánica»” </w:t>
       </w:r>
       <w:bookmarkEnd w:id="15"/>
       <w:sdt>
@@ -4564,6 +4513,7 @@
             <w:docPart w:val="D13ECB0CA99244DAA9C58F938B55363A"/>
           </w:placeholder>
         </w:sdtPr>
+        <w:sdtEndPr/>
         <w:sdtContent>
           <w:r>
             <w:rPr>
@@ -4604,35 +4554,11 @@
         </w:sdtContent>
       </w:sdt>
       <w:r>
-        <w:t xml:space="preserve"> La entrada de la RAE en esta plataforma no supuso de manera única un </w:t>
-      </w:r>
-      <w:r>
-        <w:t>cambio de soporte</w:t>
-      </w:r>
-      <w:r>
-        <w:t xml:space="preserve">, </w:t>
-      </w:r>
-      <w:r>
-        <w:t xml:space="preserve">ya que </w:t>
-      </w:r>
-      <w:r>
-        <w:t>Twitter encorseta el contenido a una</w:t>
-      </w:r>
-      <w:r>
-        <w:t xml:space="preserve"> dinámica propia que </w:t>
-      </w:r>
-      <w:r>
-        <w:t>“</w:t>
-      </w:r>
-      <w:r>
-        <w:t xml:space="preserve">plantea un modo </w:t>
+        <w:t xml:space="preserve"> La entrada de la RAE en esta plataforma no supuso de manera única un cambio de soporte, ya que Twitter encorseta el contenido a una dinámica propia que “plantea un modo </w:t>
       </w:r>
       <w:r>
         <w:lastRenderedPageBreak/>
-        <w:t>distinto de vinculación entre la voz institucional, los usuarios de la lengua y el saber lingüístico</w:t>
-      </w:r>
-      <w:r>
-        <w:t>”</w:t>
+        <w:t>distinto de vinculación entre la voz institucional, los usuarios de la lengua y el saber lingüístico”</w:t>
       </w:r>
       <w:r>
         <w:t xml:space="preserve"> </w:t>
@@ -4646,6 +4572,7 @@
             <w:docPart w:val="8B2DDFCF66F84789B74D838BB70606CD"/>
           </w:placeholder>
         </w:sdtPr>
+        <w:sdtEndPr/>
         <w:sdtContent>
           <w:r>
             <w:rPr>
@@ -4757,6 +4684,7 @@
             <w:docPart w:val="DefaultPlaceholder_-1854013440"/>
           </w:placeholder>
         </w:sdtPr>
+        <w:sdtEndPr/>
         <w:sdtContent>
           <w:r>
             <w:rPr>
@@ -4826,6 +4754,7 @@
             <w:docPart w:val="DefaultPlaceholder_-1854013440"/>
           </w:placeholder>
         </w:sdtPr>
+        <w:sdtEndPr/>
         <w:sdtContent>
           <w:r>
             <w:rPr>
@@ -4905,6 +4834,7 @@
             <w:docPart w:val="DefaultPlaceholder_-1854013440"/>
           </w:placeholder>
         </w:sdtPr>
+        <w:sdtEndPr/>
         <w:sdtContent>
           <w:r>
             <w:rPr>
@@ -4975,6 +4905,7 @@
             <w:docPart w:val="DefaultPlaceholder_-1854013440"/>
           </w:placeholder>
         </w:sdtPr>
+        <w:sdtEndPr/>
         <w:sdtContent>
           <w:r>
             <w:rPr>
@@ -5046,6 +4977,7 @@
             <w:docPart w:val="DefaultPlaceholder_-1854013440"/>
           </w:placeholder>
         </w:sdtPr>
+        <w:sdtEndPr/>
         <w:sdtContent>
           <w:r>
             <w:rPr>
@@ -5130,6 +5062,7 @@
             <w:docPart w:val="DefaultPlaceholder_-1854013440"/>
           </w:placeholder>
         </w:sdtPr>
+        <w:sdtEndPr/>
         <w:sdtContent>
           <w:r>
             <w:rPr>
@@ -5192,6 +5125,7 @@
             <w:docPart w:val="DefaultPlaceholder_-1854013440"/>
           </w:placeholder>
         </w:sdtPr>
+        <w:sdtEndPr/>
         <w:sdtContent>
           <w:r>
             <w:rPr>
@@ -5254,6 +5188,7 @@
             <w:docPart w:val="DefaultPlaceholder_-1854013440"/>
           </w:placeholder>
         </w:sdtPr>
+        <w:sdtEndPr/>
         <w:sdtContent>
           <w:r>
             <w:rPr>
@@ -5316,6 +5251,7 @@
             <w:docPart w:val="DefaultPlaceholder_-1854013440"/>
           </w:placeholder>
         </w:sdtPr>
+        <w:sdtEndPr/>
         <w:sdtContent>
           <w:r>
             <w:rPr>
@@ -5386,6 +5322,7 @@
             <w:docPart w:val="DefaultPlaceholder_-1854013440"/>
           </w:placeholder>
         </w:sdtPr>
+        <w:sdtEndPr/>
         <w:sdtContent>
           <w:r>
             <w:rPr>
@@ -5453,6 +5390,7 @@
             <w:docPart w:val="DefaultPlaceholder_-1854013440"/>
           </w:placeholder>
         </w:sdtPr>
+        <w:sdtEndPr/>
         <w:sdtContent>
           <w:r>
             <w:rPr>
@@ -5516,6 +5454,7 @@
             <w:docPart w:val="DefaultPlaceholder_-1854013440"/>
           </w:placeholder>
         </w:sdtPr>
+        <w:sdtEndPr/>
         <w:sdtContent>
           <w:r>
             <w:rPr>
@@ -5625,6 +5564,7 @@
             <w:docPart w:val="DefaultPlaceholder_-1854013440"/>
           </w:placeholder>
         </w:sdtPr>
+        <w:sdtEndPr/>
         <w:sdtContent>
           <w:r>
             <w:rPr>
@@ -5684,6 +5624,7 @@
             <w:docPart w:val="DefaultPlaceholder_-1854013440"/>
           </w:placeholder>
         </w:sdtPr>
+        <w:sdtEndPr/>
         <w:sdtContent>
           <w:r>
             <w:rPr>
@@ -5748,6 +5689,7 @@
             <w:docPart w:val="DefaultPlaceholder_-1854013440"/>
           </w:placeholder>
         </w:sdtPr>
+        <w:sdtEndPr/>
         <w:sdtContent>
           <w:r>
             <w:rPr>
@@ -5815,6 +5757,7 @@
             <w:docPart w:val="DefaultPlaceholder_-1854013440"/>
           </w:placeholder>
         </w:sdtPr>
+        <w:sdtEndPr/>
         <w:sdtContent>
           <w:r>
             <w:rPr>
@@ -5877,6 +5820,7 @@
             <w:docPart w:val="DefaultPlaceholder_-1854013440"/>
           </w:placeholder>
         </w:sdtPr>
+        <w:sdtEndPr/>
         <w:sdtContent>
           <w:r>
             <w:rPr>
@@ -5952,6 +5896,7 @@
             <w:docPart w:val="DefaultPlaceholder_-1854013440"/>
           </w:placeholder>
         </w:sdtPr>
+        <w:sdtEndPr/>
         <w:sdtContent>
           <w:r>
             <w:rPr>
@@ -6014,6 +5959,7 @@
             <w:docPart w:val="DefaultPlaceholder_-1854013440"/>
           </w:placeholder>
         </w:sdtPr>
+        <w:sdtEndPr/>
         <w:sdtContent>
           <w:r>
             <w:rPr>
@@ -6076,6 +6022,7 @@
             <w:docPart w:val="DefaultPlaceholder_-1854013440"/>
           </w:placeholder>
         </w:sdtPr>
+        <w:sdtEndPr/>
         <w:sdtContent>
           <w:r>
             <w:rPr>
@@ -6147,6 +6094,7 @@
             <w:docPart w:val="DefaultPlaceholder_-1854013440"/>
           </w:placeholder>
         </w:sdtPr>
+        <w:sdtEndPr/>
         <w:sdtContent>
           <w:r>
             <w:rPr>
@@ -6209,6 +6157,7 @@
             <w:docPart w:val="DefaultPlaceholder_-1854013440"/>
           </w:placeholder>
         </w:sdtPr>
+        <w:sdtEndPr/>
         <w:sdtContent>
           <w:r>
             <w:rPr>
@@ -6283,6 +6232,7 @@
             <w:docPart w:val="DefaultPlaceholder_-1854013440"/>
           </w:placeholder>
         </w:sdtPr>
+        <w:sdtEndPr/>
         <w:sdtContent>
           <w:r>
             <w:rPr>
@@ -6345,6 +6295,7 @@
             <w:docPart w:val="DefaultPlaceholder_-1854013440"/>
           </w:placeholder>
         </w:sdtPr>
+        <w:sdtEndPr/>
         <w:sdtContent>
           <w:r>
             <w:rPr>
@@ -6407,6 +6358,7 @@
             <w:docPart w:val="DefaultPlaceholder_-1854013440"/>
           </w:placeholder>
         </w:sdtPr>
+        <w:sdtEndPr/>
         <w:sdtContent>
           <w:r>
             <w:rPr>
@@ -6469,6 +6421,7 @@
             <w:docPart w:val="DefaultPlaceholder_-1854013440"/>
           </w:placeholder>
         </w:sdtPr>
+        <w:sdtEndPr/>
         <w:sdtContent>
           <w:r>
             <w:rPr>
@@ -6531,6 +6484,7 @@
             <w:docPart w:val="DefaultPlaceholder_-1854013440"/>
           </w:placeholder>
         </w:sdtPr>
+        <w:sdtEndPr/>
         <w:sdtContent>
           <w:r>
             <w:rPr>
@@ -6628,6 +6582,7 @@
             <w:docPart w:val="DefaultPlaceholder_-1854013440"/>
           </w:placeholder>
         </w:sdtPr>
+        <w:sdtEndPr/>
         <w:sdtContent>
           <w:r>
             <w:rPr>
@@ -6690,6 +6645,7 @@
             <w:docPart w:val="DefaultPlaceholder_-1854013440"/>
           </w:placeholder>
         </w:sdtPr>
+        <w:sdtEndPr/>
         <w:sdtContent>
           <w:r>
             <w:rPr>
@@ -6752,6 +6708,7 @@
             <w:docPart w:val="DefaultPlaceholder_-1854013440"/>
           </w:placeholder>
         </w:sdtPr>
+        <w:sdtEndPr/>
         <w:sdtContent>
           <w:r>
             <w:rPr>
@@ -6819,6 +6776,7 @@
             <w:docPart w:val="DefaultPlaceholder_-1854013440"/>
           </w:placeholder>
         </w:sdtPr>
+        <w:sdtEndPr/>
         <w:sdtContent>
           <w:r>
             <w:rPr>
@@ -6881,6 +6839,7 @@
             <w:docPart w:val="DefaultPlaceholder_-1854013440"/>
           </w:placeholder>
         </w:sdtPr>
+        <w:sdtEndPr/>
         <w:sdtContent>
           <w:r>
             <w:rPr>
@@ -6943,6 +6902,7 @@
             <w:docPart w:val="DefaultPlaceholder_-1854013440"/>
           </w:placeholder>
         </w:sdtPr>
+        <w:sdtEndPr/>
         <w:sdtContent>
           <w:r>
             <w:rPr>
@@ -7010,6 +6970,7 @@
             <w:docPart w:val="DefaultPlaceholder_-1854013440"/>
           </w:placeholder>
         </w:sdtPr>
+        <w:sdtEndPr/>
         <w:sdtContent>
           <w:r>
             <w:rPr>
@@ -7147,9 +7108,888 @@
       <w:bookmarkEnd w:id="50"/>
     </w:p>
     <w:p>
-      <w:pPr>
-        <w:rPr>
-          <w:lang w:val="es-ES"/>
+      <w:proofErr w:type="spellStart"/>
+      <w:r>
+        <w:t>Topic</w:t>
+      </w:r>
+      <w:proofErr w:type="spellEnd"/>
+      <w:r>
+        <w:t xml:space="preserve"> </w:t>
+      </w:r>
+      <w:proofErr w:type="spellStart"/>
+      <w:r>
+        <w:t>modeling</w:t>
+      </w:r>
+      <w:proofErr w:type="spellEnd"/>
+      <w:r>
+        <w:t xml:space="preserve"> </w:t>
+      </w:r>
+      <w:proofErr w:type="spellStart"/>
+      <w:r>
+        <w:t>is</w:t>
+      </w:r>
+      <w:proofErr w:type="spellEnd"/>
+      <w:r>
+        <w:t xml:space="preserve"> a </w:t>
+      </w:r>
+      <w:proofErr w:type="spellStart"/>
+      <w:r>
+        <w:t>text</w:t>
+      </w:r>
+      <w:proofErr w:type="spellEnd"/>
+      <w:r>
+        <w:t xml:space="preserve"> </w:t>
+      </w:r>
+      <w:proofErr w:type="spellStart"/>
+      <w:r>
+        <w:t>mining</w:t>
+      </w:r>
+      <w:proofErr w:type="spellEnd"/>
+      <w:r>
+        <w:t xml:space="preserve"> </w:t>
+      </w:r>
+      <w:proofErr w:type="spellStart"/>
+      <w:r>
+        <w:t>technique</w:t>
+      </w:r>
+      <w:proofErr w:type="spellEnd"/>
+      <w:r>
+        <w:t xml:space="preserve"> </w:t>
+      </w:r>
+      <w:proofErr w:type="spellStart"/>
+      <w:r>
+        <w:t>which</w:t>
+      </w:r>
+      <w:proofErr w:type="spellEnd"/>
+      <w:r>
+        <w:t xml:space="preserve"> </w:t>
+      </w:r>
+      <w:proofErr w:type="spellStart"/>
+      <w:r>
+        <w:t>provides</w:t>
+      </w:r>
+      <w:proofErr w:type="spellEnd"/>
+      <w:r>
+        <w:t xml:space="preserve"> </w:t>
+      </w:r>
+      <w:proofErr w:type="spellStart"/>
+      <w:r>
+        <w:t>methods</w:t>
+      </w:r>
+      <w:proofErr w:type="spellEnd"/>
+      <w:r>
+        <w:t xml:space="preserve"> </w:t>
+      </w:r>
+      <w:proofErr w:type="spellStart"/>
+      <w:r>
+        <w:t>for</w:t>
+      </w:r>
+      <w:proofErr w:type="spellEnd"/>
+      <w:r>
+        <w:t xml:space="preserve"> </w:t>
+      </w:r>
+      <w:proofErr w:type="spellStart"/>
+      <w:r>
+        <w:t>identifying</w:t>
+      </w:r>
+      <w:proofErr w:type="spellEnd"/>
+      <w:r>
+        <w:t xml:space="preserve"> </w:t>
+      </w:r>
+      <w:proofErr w:type="spellStart"/>
+      <w:r>
+        <w:t>co-occurring</w:t>
+      </w:r>
+      <w:proofErr w:type="spellEnd"/>
+      <w:r>
+        <w:t xml:space="preserve"> </w:t>
+      </w:r>
+      <w:proofErr w:type="spellStart"/>
+      <w:r>
+        <w:t>keywords</w:t>
+      </w:r>
+      <w:proofErr w:type="spellEnd"/>
+      <w:r>
+        <w:t xml:space="preserve"> </w:t>
+      </w:r>
+      <w:proofErr w:type="spellStart"/>
+      <w:r>
+        <w:t>to</w:t>
+      </w:r>
+      <w:proofErr w:type="spellEnd"/>
+      <w:r>
+        <w:t xml:space="preserve"> </w:t>
+      </w:r>
+      <w:proofErr w:type="spellStart"/>
+      <w:r>
+        <w:t>summarize</w:t>
+      </w:r>
+      <w:proofErr w:type="spellEnd"/>
+      <w:r>
+        <w:t xml:space="preserve"> </w:t>
+      </w:r>
+      <w:proofErr w:type="spellStart"/>
+      <w:r>
+        <w:t>large</w:t>
+      </w:r>
+      <w:proofErr w:type="spellEnd"/>
+      <w:r>
+        <w:t xml:space="preserve"> </w:t>
+      </w:r>
+      <w:proofErr w:type="spellStart"/>
+      <w:r>
+        <w:t>collections</w:t>
+      </w:r>
+      <w:proofErr w:type="spellEnd"/>
+      <w:r>
+        <w:t xml:space="preserve"> </w:t>
+      </w:r>
+      <w:proofErr w:type="spellStart"/>
+      <w:r>
+        <w:t>of</w:t>
+      </w:r>
+      <w:proofErr w:type="spellEnd"/>
+      <w:r>
+        <w:t xml:space="preserve"> textual </w:t>
+      </w:r>
+      <w:proofErr w:type="spellStart"/>
+      <w:r>
+        <w:t>information</w:t>
+      </w:r>
+      <w:proofErr w:type="spellEnd"/>
+      <w:r>
+        <w:t xml:space="preserve">. </w:t>
+      </w:r>
+      <w:proofErr w:type="spellStart"/>
+      <w:r>
+        <w:t>It</w:t>
+      </w:r>
+      <w:proofErr w:type="spellEnd"/>
+      <w:r>
+        <w:t xml:space="preserve"> </w:t>
+      </w:r>
+      <w:proofErr w:type="spellStart"/>
+      <w:r>
+        <w:t>helps</w:t>
+      </w:r>
+      <w:proofErr w:type="spellEnd"/>
+      <w:r>
+        <w:t xml:space="preserve"> in </w:t>
+      </w:r>
+      <w:proofErr w:type="spellStart"/>
+      <w:r>
+        <w:t>discovering</w:t>
+      </w:r>
+      <w:proofErr w:type="spellEnd"/>
+      <w:r>
+        <w:t xml:space="preserve"> </w:t>
+      </w:r>
+      <w:proofErr w:type="spellStart"/>
+      <w:r>
+        <w:t>hidden</w:t>
+      </w:r>
+      <w:proofErr w:type="spellEnd"/>
+      <w:r>
+        <w:t xml:space="preserve"> </w:t>
+      </w:r>
+      <w:proofErr w:type="spellStart"/>
+      <w:r>
+        <w:t>topics</w:t>
+      </w:r>
+      <w:proofErr w:type="spellEnd"/>
+      <w:r>
+        <w:t xml:space="preserve"> in </w:t>
+      </w:r>
+      <w:proofErr w:type="spellStart"/>
+      <w:r>
+        <w:t>the</w:t>
+      </w:r>
+      <w:proofErr w:type="spellEnd"/>
+      <w:r>
+        <w:t xml:space="preserve"> </w:t>
+      </w:r>
+      <w:proofErr w:type="spellStart"/>
+      <w:r>
+        <w:t>document</w:t>
+      </w:r>
+      <w:proofErr w:type="spellEnd"/>
+      <w:r>
+        <w:t xml:space="preserve">, </w:t>
+      </w:r>
+      <w:proofErr w:type="spellStart"/>
+      <w:r>
+        <w:t>annotate</w:t>
+      </w:r>
+      <w:proofErr w:type="spellEnd"/>
+      <w:r>
+        <w:t xml:space="preserve"> </w:t>
+      </w:r>
+      <w:proofErr w:type="spellStart"/>
+      <w:r>
+        <w:t>the</w:t>
+      </w:r>
+      <w:proofErr w:type="spellEnd"/>
+      <w:r>
+        <w:t xml:space="preserve"> </w:t>
+      </w:r>
+      <w:proofErr w:type="spellStart"/>
+      <w:r>
+        <w:t>documents</w:t>
+      </w:r>
+      <w:proofErr w:type="spellEnd"/>
+      <w:r>
+        <w:t xml:space="preserve"> </w:t>
+      </w:r>
+      <w:proofErr w:type="spellStart"/>
+      <w:r>
+        <w:t>with</w:t>
+      </w:r>
+      <w:proofErr w:type="spellEnd"/>
+      <w:r>
+        <w:t xml:space="preserve"> </w:t>
+      </w:r>
+      <w:proofErr w:type="spellStart"/>
+      <w:r>
+        <w:t>these</w:t>
+      </w:r>
+      <w:proofErr w:type="spellEnd"/>
+      <w:r>
+        <w:t xml:space="preserve"> </w:t>
+      </w:r>
+      <w:proofErr w:type="spellStart"/>
+      <w:r>
+        <w:t>topics</w:t>
+      </w:r>
+      <w:proofErr w:type="spellEnd"/>
+      <w:r>
+        <w:t xml:space="preserve">, and </w:t>
+      </w:r>
+      <w:proofErr w:type="spellStart"/>
+      <w:r>
+        <w:t>organize</w:t>
+      </w:r>
+      <w:proofErr w:type="spellEnd"/>
+      <w:r>
+        <w:t xml:space="preserve"> a </w:t>
+      </w:r>
+      <w:proofErr w:type="spellStart"/>
+      <w:r>
+        <w:t>large</w:t>
+      </w:r>
+      <w:proofErr w:type="spellEnd"/>
+      <w:r>
+        <w:t xml:space="preserve"> </w:t>
+      </w:r>
+      <w:proofErr w:type="spellStart"/>
+      <w:r>
+        <w:t>amount</w:t>
+      </w:r>
+      <w:proofErr w:type="spellEnd"/>
+      <w:r>
+        <w:t xml:space="preserve"> </w:t>
+      </w:r>
+      <w:proofErr w:type="spellStart"/>
+      <w:r>
+        <w:t>of</w:t>
+      </w:r>
+      <w:proofErr w:type="spellEnd"/>
+      <w:r>
+        <w:t xml:space="preserve"> </w:t>
+      </w:r>
+      <w:proofErr w:type="spellStart"/>
+      <w:r>
+        <w:t>unstructured</w:t>
+      </w:r>
+      <w:proofErr w:type="spellEnd"/>
+      <w:r>
+        <w:t xml:space="preserve"> data.</w:t>
+      </w:r>
+    </w:p>
+    <w:p>
+      <w:r>
+        <w:t xml:space="preserve">Text </w:t>
+      </w:r>
+      <w:proofErr w:type="spellStart"/>
+      <w:r>
+        <w:t>classification</w:t>
+      </w:r>
+      <w:proofErr w:type="spellEnd"/>
+      <w:r>
+        <w:t xml:space="preserve"> </w:t>
+      </w:r>
+      <w:proofErr w:type="spellStart"/>
+      <w:r>
+        <w:t>is</w:t>
+      </w:r>
+      <w:proofErr w:type="spellEnd"/>
+      <w:r>
+        <w:t xml:space="preserve"> a </w:t>
+      </w:r>
+      <w:proofErr w:type="spellStart"/>
+      <w:r>
+        <w:t>supervised</w:t>
+      </w:r>
+      <w:proofErr w:type="spellEnd"/>
+      <w:r>
+        <w:t xml:space="preserve"> machine </w:t>
+      </w:r>
+      <w:proofErr w:type="spellStart"/>
+      <w:r>
+        <w:t>learning</w:t>
+      </w:r>
+      <w:proofErr w:type="spellEnd"/>
+      <w:r>
+        <w:t xml:space="preserve"> </w:t>
+      </w:r>
+      <w:proofErr w:type="spellStart"/>
+      <w:r>
+        <w:t>problem</w:t>
+      </w:r>
+      <w:proofErr w:type="spellEnd"/>
+      <w:r>
+        <w:t xml:space="preserve">, </w:t>
+      </w:r>
+      <w:proofErr w:type="spellStart"/>
+      <w:r>
+        <w:t>where</w:t>
+      </w:r>
+      <w:proofErr w:type="spellEnd"/>
+      <w:r>
+        <w:t xml:space="preserve"> a </w:t>
+      </w:r>
+      <w:proofErr w:type="spellStart"/>
+      <w:r>
+        <w:t>text</w:t>
+      </w:r>
+      <w:proofErr w:type="spellEnd"/>
+      <w:r>
+        <w:t xml:space="preserve"> </w:t>
+      </w:r>
+      <w:proofErr w:type="spellStart"/>
+      <w:r>
+        <w:t>document</w:t>
+      </w:r>
+      <w:proofErr w:type="spellEnd"/>
+      <w:r>
+        <w:t xml:space="preserve"> </w:t>
+      </w:r>
+      <w:proofErr w:type="spellStart"/>
+      <w:r>
+        <w:t>or</w:t>
+      </w:r>
+      <w:proofErr w:type="spellEnd"/>
+      <w:r>
+        <w:t xml:space="preserve"> </w:t>
+      </w:r>
+      <w:proofErr w:type="spellStart"/>
+      <w:r>
+        <w:t>article</w:t>
+      </w:r>
+      <w:proofErr w:type="spellEnd"/>
+      <w:r>
+        <w:t xml:space="preserve"> </w:t>
+      </w:r>
+      <w:proofErr w:type="spellStart"/>
+      <w:r>
+        <w:t>classified</w:t>
+      </w:r>
+      <w:proofErr w:type="spellEnd"/>
+      <w:r>
+        <w:t xml:space="preserve"> </w:t>
+      </w:r>
+      <w:proofErr w:type="spellStart"/>
+      <w:r>
+        <w:t>into</w:t>
+      </w:r>
+      <w:proofErr w:type="spellEnd"/>
+      <w:r>
+        <w:t xml:space="preserve"> a </w:t>
+      </w:r>
+      <w:proofErr w:type="spellStart"/>
+      <w:r>
+        <w:t>pre-defined</w:t>
+      </w:r>
+      <w:proofErr w:type="spellEnd"/>
+      <w:r>
+        <w:t xml:space="preserve"> set </w:t>
+      </w:r>
+      <w:proofErr w:type="spellStart"/>
+      <w:r>
+        <w:t>of</w:t>
+      </w:r>
+      <w:proofErr w:type="spellEnd"/>
+      <w:r>
+        <w:t xml:space="preserve"> </w:t>
+      </w:r>
+      <w:proofErr w:type="spellStart"/>
+      <w:r>
+        <w:t>classes</w:t>
+      </w:r>
+      <w:proofErr w:type="spellEnd"/>
+      <w:r>
+        <w:t xml:space="preserve">. </w:t>
+      </w:r>
+      <w:proofErr w:type="spellStart"/>
+      <w:r>
+        <w:t>Topic</w:t>
+      </w:r>
+      <w:proofErr w:type="spellEnd"/>
+      <w:r>
+        <w:t xml:space="preserve"> </w:t>
+      </w:r>
+      <w:proofErr w:type="spellStart"/>
+      <w:r>
+        <w:t>modeling</w:t>
+      </w:r>
+      <w:proofErr w:type="spellEnd"/>
+      <w:r>
+        <w:t xml:space="preserve"> </w:t>
+      </w:r>
+      <w:proofErr w:type="spellStart"/>
+      <w:r>
+        <w:t>is</w:t>
+      </w:r>
+      <w:proofErr w:type="spellEnd"/>
+      <w:r>
+        <w:t xml:space="preserve"> </w:t>
+      </w:r>
+      <w:proofErr w:type="spellStart"/>
+      <w:r>
+        <w:t>the</w:t>
+      </w:r>
+      <w:proofErr w:type="spellEnd"/>
+      <w:r>
+        <w:t xml:space="preserve"> </w:t>
+      </w:r>
+      <w:proofErr w:type="spellStart"/>
+      <w:r>
+        <w:t>process</w:t>
+      </w:r>
+      <w:proofErr w:type="spellEnd"/>
+      <w:r>
+        <w:t xml:space="preserve"> </w:t>
+      </w:r>
+      <w:proofErr w:type="spellStart"/>
+      <w:r>
+        <w:t>of</w:t>
+      </w:r>
+      <w:proofErr w:type="spellEnd"/>
+      <w:r>
+        <w:t xml:space="preserve"> </w:t>
+      </w:r>
+      <w:proofErr w:type="spellStart"/>
+      <w:r>
+        <w:t>discovering</w:t>
+      </w:r>
+      <w:proofErr w:type="spellEnd"/>
+      <w:r>
+        <w:t xml:space="preserve"> </w:t>
+      </w:r>
+      <w:proofErr w:type="spellStart"/>
+      <w:r>
+        <w:t>groups</w:t>
+      </w:r>
+      <w:proofErr w:type="spellEnd"/>
+      <w:r>
+        <w:t xml:space="preserve"> </w:t>
+      </w:r>
+      <w:proofErr w:type="spellStart"/>
+      <w:r>
+        <w:t>of</w:t>
+      </w:r>
+      <w:proofErr w:type="spellEnd"/>
+      <w:r>
+        <w:t xml:space="preserve"> </w:t>
+      </w:r>
+      <w:proofErr w:type="spellStart"/>
+      <w:r>
+        <w:t>co-occurring</w:t>
+      </w:r>
+      <w:proofErr w:type="spellEnd"/>
+      <w:r>
+        <w:t xml:space="preserve"> </w:t>
+      </w:r>
+      <w:proofErr w:type="spellStart"/>
+      <w:r>
+        <w:t>words</w:t>
+      </w:r>
+      <w:proofErr w:type="spellEnd"/>
+      <w:r>
+        <w:t xml:space="preserve"> in </w:t>
+      </w:r>
+      <w:proofErr w:type="spellStart"/>
+      <w:r>
+        <w:t>text</w:t>
+      </w:r>
+      <w:proofErr w:type="spellEnd"/>
+      <w:r>
+        <w:t xml:space="preserve"> </w:t>
+      </w:r>
+      <w:proofErr w:type="spellStart"/>
+      <w:r>
+        <w:t>documents</w:t>
+      </w:r>
+      <w:proofErr w:type="spellEnd"/>
+      <w:r>
+        <w:t xml:space="preserve">. </w:t>
+      </w:r>
+      <w:proofErr w:type="spellStart"/>
+      <w:r>
+        <w:t>These</w:t>
+      </w:r>
+      <w:proofErr w:type="spellEnd"/>
+      <w:r>
+        <w:t xml:space="preserve"> </w:t>
+      </w:r>
+      <w:proofErr w:type="spellStart"/>
+      <w:r>
+        <w:t>group</w:t>
+      </w:r>
+      <w:proofErr w:type="spellEnd"/>
+      <w:r>
+        <w:t xml:space="preserve"> </w:t>
+      </w:r>
+      <w:proofErr w:type="spellStart"/>
+      <w:r>
+        <w:t>co-occurring</w:t>
+      </w:r>
+      <w:proofErr w:type="spellEnd"/>
+      <w:r>
+        <w:t xml:space="preserve"> </w:t>
+      </w:r>
+      <w:proofErr w:type="spellStart"/>
+      <w:r>
+        <w:t>related</w:t>
+      </w:r>
+      <w:proofErr w:type="spellEnd"/>
+      <w:r>
+        <w:t xml:space="preserve"> </w:t>
+      </w:r>
+      <w:proofErr w:type="spellStart"/>
+      <w:r>
+        <w:t>words</w:t>
+      </w:r>
+      <w:proofErr w:type="spellEnd"/>
+      <w:r>
+        <w:t xml:space="preserve"> </w:t>
+      </w:r>
+      <w:proofErr w:type="spellStart"/>
+      <w:r>
+        <w:t>makes</w:t>
+      </w:r>
+      <w:proofErr w:type="spellEnd"/>
+      <w:r>
+        <w:t xml:space="preserve"> "</w:t>
+      </w:r>
+      <w:proofErr w:type="spellStart"/>
+      <w:r>
+        <w:t>topics</w:t>
+      </w:r>
+      <w:proofErr w:type="spellEnd"/>
+      <w:r>
+        <w:t xml:space="preserve">". </w:t>
+      </w:r>
+      <w:proofErr w:type="spellStart"/>
+      <w:r>
+        <w:t>It</w:t>
+      </w:r>
+      <w:proofErr w:type="spellEnd"/>
+      <w:r>
+        <w:t xml:space="preserve"> </w:t>
+      </w:r>
+      <w:proofErr w:type="spellStart"/>
+      <w:r>
+        <w:t>is</w:t>
+      </w:r>
+      <w:proofErr w:type="spellEnd"/>
+      <w:r>
+        <w:t xml:space="preserve"> a </w:t>
+      </w:r>
+      <w:proofErr w:type="spellStart"/>
+      <w:r>
+        <w:t>form</w:t>
+      </w:r>
+      <w:proofErr w:type="spellEnd"/>
+      <w:r>
+        <w:t xml:space="preserve"> </w:t>
+      </w:r>
+      <w:proofErr w:type="spellStart"/>
+      <w:r>
+        <w:t>of</w:t>
+      </w:r>
+      <w:proofErr w:type="spellEnd"/>
+      <w:r>
+        <w:t xml:space="preserve"> </w:t>
+      </w:r>
+      <w:proofErr w:type="spellStart"/>
+      <w:r>
+        <w:t>unsupervised</w:t>
+      </w:r>
+      <w:proofErr w:type="spellEnd"/>
+      <w:r>
+        <w:t xml:space="preserve"> </w:t>
+      </w:r>
+      <w:proofErr w:type="spellStart"/>
+      <w:r>
+        <w:t>learning</w:t>
+      </w:r>
+      <w:proofErr w:type="spellEnd"/>
+      <w:r>
+        <w:t xml:space="preserve">, so </w:t>
+      </w:r>
+      <w:proofErr w:type="spellStart"/>
+      <w:r>
+        <w:t>the</w:t>
+      </w:r>
+      <w:proofErr w:type="spellEnd"/>
+      <w:r>
+        <w:t xml:space="preserve"> set </w:t>
+      </w:r>
+      <w:proofErr w:type="spellStart"/>
+      <w:r>
+        <w:t>of</w:t>
+      </w:r>
+      <w:proofErr w:type="spellEnd"/>
+      <w:r>
+        <w:t xml:space="preserve"> </w:t>
+      </w:r>
+      <w:proofErr w:type="spellStart"/>
+      <w:r>
+        <w:t>possible</w:t>
+      </w:r>
+      <w:proofErr w:type="spellEnd"/>
+      <w:r>
+        <w:t xml:space="preserve"> </w:t>
+      </w:r>
+      <w:proofErr w:type="spellStart"/>
+      <w:r>
+        <w:t>topics</w:t>
+      </w:r>
+      <w:proofErr w:type="spellEnd"/>
+      <w:r>
+        <w:t xml:space="preserve"> are </w:t>
+      </w:r>
+      <w:proofErr w:type="spellStart"/>
+      <w:r>
+        <w:t>unknown</w:t>
+      </w:r>
+      <w:proofErr w:type="spellEnd"/>
+      <w:r>
+        <w:t xml:space="preserve">. </w:t>
+      </w:r>
+      <w:proofErr w:type="spellStart"/>
+      <w:r>
+        <w:t>Topic</w:t>
+      </w:r>
+      <w:proofErr w:type="spellEnd"/>
+      <w:r>
+        <w:t xml:space="preserve"> </w:t>
+      </w:r>
+      <w:proofErr w:type="spellStart"/>
+      <w:r>
+        <w:t>modeling</w:t>
+      </w:r>
+      <w:proofErr w:type="spellEnd"/>
+      <w:r>
+        <w:t xml:space="preserve"> can be </w:t>
+      </w:r>
+      <w:proofErr w:type="spellStart"/>
+      <w:r>
+        <w:t>used</w:t>
+      </w:r>
+      <w:proofErr w:type="spellEnd"/>
+      <w:r>
+        <w:t xml:space="preserve"> </w:t>
+      </w:r>
+      <w:proofErr w:type="spellStart"/>
+      <w:r>
+        <w:t>to</w:t>
+      </w:r>
+      <w:proofErr w:type="spellEnd"/>
+      <w:r>
+        <w:t xml:space="preserve"> </w:t>
+      </w:r>
+      <w:proofErr w:type="spellStart"/>
+      <w:r>
+        <w:t>solve</w:t>
+      </w:r>
+      <w:proofErr w:type="spellEnd"/>
+      <w:r>
+        <w:t xml:space="preserve"> </w:t>
+      </w:r>
+      <w:proofErr w:type="spellStart"/>
+      <w:r>
+        <w:t>the</w:t>
+      </w:r>
+      <w:proofErr w:type="spellEnd"/>
+      <w:r>
+        <w:t xml:space="preserve"> </w:t>
+      </w:r>
+      <w:proofErr w:type="spellStart"/>
+      <w:r>
+        <w:t>text</w:t>
+      </w:r>
+      <w:proofErr w:type="spellEnd"/>
+      <w:r>
+        <w:t xml:space="preserve"> </w:t>
+      </w:r>
+      <w:proofErr w:type="spellStart"/>
+      <w:r>
+        <w:t>classification</w:t>
+      </w:r>
+      <w:proofErr w:type="spellEnd"/>
+      <w:r>
+        <w:t xml:space="preserve"> </w:t>
+      </w:r>
+      <w:proofErr w:type="spellStart"/>
+      <w:r>
+        <w:t>problem</w:t>
+      </w:r>
+      <w:proofErr w:type="spellEnd"/>
+      <w:r>
+        <w:t xml:space="preserve">. </w:t>
+      </w:r>
+      <w:proofErr w:type="spellStart"/>
+      <w:r>
+        <w:t>Topic</w:t>
+      </w:r>
+      <w:proofErr w:type="spellEnd"/>
+      <w:r>
+        <w:t xml:space="preserve"> </w:t>
+      </w:r>
+      <w:proofErr w:type="spellStart"/>
+      <w:r>
+        <w:t>modeling</w:t>
+      </w:r>
+      <w:proofErr w:type="spellEnd"/>
+      <w:r>
+        <w:t xml:space="preserve"> </w:t>
+      </w:r>
+      <w:proofErr w:type="spellStart"/>
+      <w:r>
+        <w:t>will</w:t>
+      </w:r>
+      <w:proofErr w:type="spellEnd"/>
+      <w:r>
+        <w:t xml:space="preserve"> </w:t>
+      </w:r>
+      <w:proofErr w:type="spellStart"/>
+      <w:r>
+        <w:t>identify</w:t>
+      </w:r>
+      <w:proofErr w:type="spellEnd"/>
+      <w:r>
+        <w:t xml:space="preserve"> </w:t>
+      </w:r>
+      <w:proofErr w:type="spellStart"/>
+      <w:r>
+        <w:t>the</w:t>
+      </w:r>
+      <w:proofErr w:type="spellEnd"/>
+      <w:r>
+        <w:t xml:space="preserve"> </w:t>
+      </w:r>
+      <w:proofErr w:type="spellStart"/>
+      <w:r>
+        <w:t>topics</w:t>
+      </w:r>
+      <w:proofErr w:type="spellEnd"/>
+      <w:r>
+        <w:t xml:space="preserve"> </w:t>
+      </w:r>
+      <w:proofErr w:type="spellStart"/>
+      <w:r>
+        <w:t>presents</w:t>
+      </w:r>
+      <w:proofErr w:type="spellEnd"/>
+      <w:r>
+        <w:t xml:space="preserve"> in a </w:t>
+      </w:r>
+      <w:proofErr w:type="spellStart"/>
+      <w:r>
+        <w:t>document</w:t>
+      </w:r>
+      <w:proofErr w:type="spellEnd"/>
+      <w:r>
+        <w:t xml:space="preserve">" </w:t>
+      </w:r>
+      <w:proofErr w:type="spellStart"/>
+      <w:r>
+        <w:t>while</w:t>
+      </w:r>
+      <w:proofErr w:type="spellEnd"/>
+      <w:r>
+        <w:t xml:space="preserve"> </w:t>
+      </w:r>
+      <w:proofErr w:type="spellStart"/>
+      <w:r>
+        <w:t>text</w:t>
+      </w:r>
+      <w:proofErr w:type="spellEnd"/>
+      <w:r>
+        <w:t xml:space="preserve"> </w:t>
+      </w:r>
+      <w:proofErr w:type="spellStart"/>
+      <w:r>
+        <w:t>classification</w:t>
+      </w:r>
+      <w:proofErr w:type="spellEnd"/>
+      <w:r>
+        <w:t xml:space="preserve"> </w:t>
+      </w:r>
+      <w:proofErr w:type="spellStart"/>
+      <w:r>
+        <w:t>classifies</w:t>
+      </w:r>
+      <w:proofErr w:type="spellEnd"/>
+      <w:r>
+        <w:t xml:space="preserve"> </w:t>
+      </w:r>
+      <w:proofErr w:type="spellStart"/>
+      <w:r>
+        <w:t>the</w:t>
+      </w:r>
+      <w:proofErr w:type="spellEnd"/>
+      <w:r>
+        <w:t xml:space="preserve"> </w:t>
+      </w:r>
+      <w:proofErr w:type="spellStart"/>
+      <w:r>
+        <w:t>text</w:t>
+      </w:r>
+      <w:proofErr w:type="spellEnd"/>
+      <w:r>
+        <w:t xml:space="preserve"> </w:t>
+      </w:r>
+      <w:proofErr w:type="spellStart"/>
+      <w:r>
+        <w:t>into</w:t>
+      </w:r>
+      <w:proofErr w:type="spellEnd"/>
+      <w:r>
+        <w:t xml:space="preserve"> a </w:t>
+      </w:r>
+      <w:proofErr w:type="gramStart"/>
+      <w:r>
+        <w:t>single</w:t>
+      </w:r>
+      <w:proofErr w:type="gramEnd"/>
+      <w:r>
+        <w:t xml:space="preserve"> </w:t>
+      </w:r>
+      <w:proofErr w:type="spellStart"/>
+      <w:r>
+        <w:t>class</w:t>
+      </w:r>
+      <w:proofErr w:type="spellEnd"/>
+      <w:r>
+        <w:t>.</w:t>
+      </w:r>
+    </w:p>
+    <w:p>
+      <w:pPr>
+        <w:rPr>
+          <w:lang w:val="en-US"/>
         </w:rPr>
       </w:pPr>
     </w:p>
@@ -7160,27 +8000,31 @@
           <w:ilvl w:val="0"/>
           <w:numId w:val="17"/>
         </w:numPr>
+        <w:rPr>
+          <w:lang w:val="es-ES_tradnl"/>
+        </w:rPr>
       </w:pPr>
       <w:bookmarkStart w:id="51" w:name="_Toc67398131"/>
       <w:r>
-        <w:t>¿</w:t>
-      </w:r>
-      <w:proofErr w:type="spellStart"/>
-      <w:r>
-        <w:t>Qué</w:t>
-      </w:r>
-      <w:proofErr w:type="spellEnd"/>
-      <w:r>
-        <w:t xml:space="preserve"> es?</w:t>
+        <w:rPr>
+          <w:lang w:val="es-ES_tradnl"/>
+        </w:rPr>
+        <w:t>¿Qué es?</w:t>
       </w:r>
       <w:bookmarkEnd w:id="51"/>
     </w:p>
     <w:p>
       <w:pPr>
         <w:pStyle w:val="Ttulo2"/>
+        <w:rPr>
+          <w:lang w:val="es-ES_tradnl"/>
+        </w:rPr>
       </w:pPr>
       <w:bookmarkStart w:id="52" w:name="_Toc67398132"/>
       <w:r>
+        <w:rPr>
+          <w:lang w:val="es-ES_tradnl"/>
+        </w:rPr>
         <w:t>Historia</w:t>
       </w:r>
       <w:bookmarkEnd w:id="52"/>
@@ -7188,37 +8032,21 @@
     <w:p>
       <w:pPr>
         <w:pStyle w:val="Ttulo2"/>
+        <w:rPr>
+          <w:lang w:val="es-ES_tradnl"/>
+        </w:rPr>
       </w:pPr>
       <w:bookmarkStart w:id="53" w:name="_Toc67398133"/>
-      <w:proofErr w:type="spellStart"/>
-      <w:r>
-        <w:t>Aplicaciones</w:t>
-      </w:r>
-      <w:proofErr w:type="spellEnd"/>
-      <w:r>
-        <w:t xml:space="preserve"> </w:t>
-      </w:r>
-      <w:proofErr w:type="spellStart"/>
-      <w:r>
-        <w:t>actuales</w:t>
+      <w:r>
+        <w:rPr>
+          <w:lang w:val="es-ES_tradnl"/>
+        </w:rPr>
+        <w:t>Aplicaciones actuales</w:t>
       </w:r>
       <w:bookmarkEnd w:id="53"/>
-      <w:proofErr w:type="spellEnd"/>
-    </w:p>
-    <w:p>
-      <w:pPr>
-        <w:rPr>
-          <w:lang w:val="en-GB"/>
-        </w:rPr>
-      </w:pPr>
-    </w:p>
-    <w:p>
-      <w:pPr>
-        <w:rPr>
-          <w:lang w:val="en-GB"/>
-        </w:rPr>
-      </w:pPr>
-    </w:p>
+    </w:p>
+    <w:p/>
+    <w:p/>
     <w:p>
       <w:pPr>
         <w:rPr>
@@ -7667,47 +8495,104 @@
       <w:pPr>
         <w:pStyle w:val="Normal2"/>
         <w:rPr>
-          <w:lang w:val="es-ES"/>
-        </w:rPr>
-      </w:pPr>
-      <w:proofErr w:type="spellStart"/>
-      <w:r>
-        <w:rPr>
-          <w:lang w:val="es-ES"/>
-        </w:rPr>
-        <w:t>The</w:t>
-      </w:r>
-      <w:proofErr w:type="spellEnd"/>
-      <w:r>
-        <w:rPr>
-          <w:lang w:val="es-ES"/>
+          <w:lang w:val="en-US"/>
+        </w:rPr>
+      </w:pPr>
+      <w:r>
+        <w:rPr>
+          <w:lang w:val="en-US"/>
+        </w:rPr>
+        <w:t xml:space="preserve">LSA uses bag of </w:t>
+      </w:r>
+      <w:proofErr w:type="gramStart"/>
+      <w:r>
+        <w:rPr>
+          <w:lang w:val="en-US"/>
+        </w:rPr>
+        <w:t>word(</w:t>
+      </w:r>
+      <w:proofErr w:type="spellStart"/>
+      <w:proofErr w:type="gramEnd"/>
+      <w:r>
+        <w:rPr>
+          <w:lang w:val="en-US"/>
+        </w:rPr>
+        <w:t>BoW</w:t>
+      </w:r>
+      <w:proofErr w:type="spellEnd"/>
+      <w:r>
+        <w:rPr>
+          <w:lang w:val="en-US"/>
+        </w:rPr>
+        <w:t>) model, which results in a term-document matrix(occurrence of terms in a document). Rows represent terms and columns represent documents. LSA learns latent topics by performing a matrix decomposition on the document-term matrix using Singular value decomposition. LSA is typically used as a dimension reduction or noise reducing technique.</w:t>
+      </w:r>
+    </w:p>
+    <w:p>
+      <w:pPr>
+        <w:pStyle w:val="Normal2"/>
+        <w:rPr>
+          <w:lang w:val="en-US"/>
+        </w:rPr>
+      </w:pPr>
+    </w:p>
+    <w:p>
+      <w:pPr>
+        <w:pStyle w:val="Normal2"/>
+        <w:rPr>
+          <w:b/>
+          <w:bCs/>
+          <w:lang w:val="en-US"/>
+        </w:rPr>
+      </w:pPr>
+      <w:proofErr w:type="spellStart"/>
+      <w:r>
+        <w:rPr>
+          <w:b/>
+          <w:bCs/>
+          <w:lang w:val="en-US"/>
+        </w:rPr>
+        <w:t>Topic</w:t>
+      </w:r>
+      <w:proofErr w:type="spellEnd"/>
+      <w:r>
+        <w:rPr>
+          <w:b/>
+          <w:bCs/>
+          <w:lang w:val="en-US"/>
         </w:rPr>
         <w:t xml:space="preserve"> </w:t>
       </w:r>
       <w:proofErr w:type="spellStart"/>
       <w:r>
         <w:rPr>
-          <w:lang w:val="es-ES"/>
-        </w:rPr>
-        <w:t>main</w:t>
-      </w:r>
-      <w:proofErr w:type="spellEnd"/>
-      <w:r>
-        <w:rPr>
-          <w:lang w:val="es-ES"/>
-        </w:rPr>
-        <w:t xml:space="preserve"> LSA…</w:t>
-      </w:r>
-    </w:p>
-    <w:p>
-      <w:pPr>
-        <w:rPr>
-          <w:lang w:val="es-ES"/>
-        </w:rPr>
-      </w:pPr>
-      <w:r>
-        <w:rPr>
-          <w:lang w:val="es-ES"/>
+          <w:b/>
+          <w:bCs/>
+          <w:lang w:val="en-US"/>
+        </w:rPr>
+        <w:t>Coherence</w:t>
+      </w:r>
+      <w:proofErr w:type="spellEnd"/>
+    </w:p>
+    <w:p>
+      <w:pPr>
+        <w:rPr>
+          <w:rStyle w:val="Textoennegrita"/>
+          <w:rFonts w:eastAsiaTheme="minorEastAsia"/>
+          <w:color w:val="3D4251"/>
+          <w:sz w:val="30"/>
+          <w:szCs w:val="30"/>
+        </w:rPr>
+      </w:pPr>
+    </w:p>
+    <w:p>
+      <w:pPr>
+        <w:rPr>
+          <w:lang w:val="en-US"/>
+        </w:rPr>
+      </w:pPr>
+      <w:r>
+        <w:rPr>
+          <w:lang w:val="en-US"/>
         </w:rPr>
         <w:t xml:space="preserve"> </w:t>
       </w:r>
@@ -8008,7 +8893,6 @@
         <w:rPr>
           <w:lang w:val="es-ES"/>
         </w:rPr>
-        <w:lastRenderedPageBreak/>
         <w:t>Apartado 1</w:t>
       </w:r>
       <w:bookmarkEnd w:id="62"/>
@@ -8389,18 +9273,17 @@
     </w:p>
     <w:sdt>
       <w:sdtPr>
+        <w:rPr>
+          <w:b w:val="0"/>
+          <w:lang w:val="es-ES_tradnl"/>
+        </w:rPr>
         <w:tag w:val="CitaviBibliography"/>
         <w:id w:val="-1793969896"/>
         <w:placeholder>
           <w:docPart w:val="DefaultPlaceholder_-1854013440"/>
         </w:placeholder>
       </w:sdtPr>
-      <w:sdtEndPr>
-        <w:rPr>
-          <w:b w:val="0"/>
-          <w:lang w:val="es-ES_tradnl"/>
-        </w:rPr>
-      </w:sdtEndPr>
+      <w:sdtEndPr/>
       <w:sdtContent>
         <w:p>
           <w:pPr>
@@ -8447,31 +9330,7 @@
             <w:t xml:space="preserve">Revista de Investigación Lingüística, </w:t>
           </w:r>
           <w:r>
-            <w:t>vol. 22, 2019, pp. 425–50. ​revistas.um.es​/​</w:t>
-          </w:r>
-          <w:proofErr w:type="spellStart"/>
-          <w:r>
-            <w:t>ril</w:t>
-          </w:r>
-          <w:proofErr w:type="spellEnd"/>
-          <w:r>
-            <w:t>/​</w:t>
-          </w:r>
-          <w:proofErr w:type="spellStart"/>
-          <w:r>
-            <w:t>article</w:t>
-          </w:r>
-          <w:proofErr w:type="spellEnd"/>
-          <w:r>
-            <w:t>/​</w:t>
-          </w:r>
-          <w:proofErr w:type="spellStart"/>
-          <w:r>
-            <w:t>view</w:t>
-          </w:r>
-          <w:proofErr w:type="spellEnd"/>
-          <w:r>
-            <w:t>/​386881/​278181.</w:t>
+            <w:t>vol. 22, 2019, pp. 425–50. ​revistas.um.es​/​ril/​article/​view/​386881/​278181.</w:t>
           </w:r>
         </w:p>
         <w:p>
@@ -8490,21 +9349,7 @@
             <w:rPr>
               <w:i/>
             </w:rPr>
-            <w:t xml:space="preserve">Disertaciones: Anuario electrónico de estudios en Comunicación </w:t>
-          </w:r>
-          <w:proofErr w:type="gramStart"/>
-          <w:r>
-            <w:rPr>
-              <w:i/>
-            </w:rPr>
-            <w:t>Social,,</w:t>
-          </w:r>
-          <w:proofErr w:type="gramEnd"/>
-          <w:r>
-            <w:rPr>
-              <w:i/>
-            </w:rPr>
-            <w:t xml:space="preserve"> </w:t>
+            <w:t xml:space="preserve">Disertaciones: Anuario electrónico de estudios en Comunicación Social,, </w:t>
           </w:r>
           <w:r>
             <w:t>vol. 8, no. 1, 2015,</w:t>
@@ -8679,6 +9524,7 @@
         <w:docPartUnique/>
       </w:docPartObj>
     </w:sdtPr>
+    <w:sdtEndPr/>
     <w:sdtContent>
       <w:p>
         <w:pPr>
@@ -9138,30 +9984,6 @@
         <w:vertAlign w:val="baseline"/>
         <w:em w:val="none"/>
         <w:specVanish w:val="0"/>
-        <w14:glow w14:rad="0">
-          <w14:srgbClr w14:val="000000"/>
-        </w14:glow>
-        <w14:shadow w14:blurRad="0" w14:dist="0" w14:dir="0" w14:sx="0" w14:sy="0" w14:kx="0" w14:ky="0" w14:algn="none">
-          <w14:srgbClr w14:val="000000"/>
-        </w14:shadow>
-        <w14:reflection w14:blurRad="0" w14:stA="0" w14:stPos="0" w14:endA="0" w14:endPos="0" w14:dist="0" w14:dir="0" w14:fadeDir="0" w14:sx="0" w14:sy="0" w14:kx="0" w14:ky="0" w14:algn="none"/>
-        <w14:textOutline w14:w="0" w14:cap="rnd" w14:cmpd="sng" w14:algn="ctr">
-          <w14:noFill/>
-          <w14:prstDash w14:val="solid"/>
-          <w14:bevel/>
-        </w14:textOutline>
-        <w14:scene3d>
-          <w14:camera w14:prst="orthographicFront"/>
-          <w14:lightRig w14:rig="threePt" w14:dir="t">
-            <w14:rot w14:lat="0" w14:lon="0" w14:rev="0"/>
-          </w14:lightRig>
-        </w14:scene3d>
-        <w14:props3d w14:extrusionH="0" w14:contourW="0" w14:prstMaterial="none"/>
-        <w14:ligatures w14:val="none"/>
-        <w14:numForm w14:val="default"/>
-        <w14:numSpacing w14:val="default"/>
-        <w14:stylisticSets/>
-        <w14:cntxtAlts w14:val="0"/>
       </w:rPr>
     </w:lvl>
     <w:lvl w:ilvl="1">
@@ -9475,7 +10297,7 @@
     <w:lsdException w:name="Block Text" w:semiHidden="1" w:unhideWhenUsed="1"/>
     <w:lsdException w:name="Hyperlink" w:semiHidden="1" w:unhideWhenUsed="1"/>
     <w:lsdException w:name="FollowedHyperlink" w:semiHidden="1" w:unhideWhenUsed="1"/>
-    <w:lsdException w:name="Strong" w:locked="1" w:uiPriority="0"/>
+    <w:lsdException w:name="Strong" w:locked="1" w:uiPriority="22" w:qFormat="1"/>
     <w:lsdException w:name="Emphasis" w:locked="1" w:uiPriority="20" w:qFormat="1"/>
     <w:lsdException w:name="Document Map" w:semiHidden="1" w:unhideWhenUsed="1"/>
     <w:lsdException w:name="Plain Text" w:semiHidden="1" w:unhideWhenUsed="1"/>
@@ -9984,6 +10806,7 @@
   <w:style w:type="character" w:default="1" w:styleId="Fuentedeprrafopredeter">
     <w:name w:val="Default Paragraph Font"/>
     <w:uiPriority w:val="1"/>
+    <w:semiHidden/>
     <w:unhideWhenUsed/>
   </w:style>
   <w:style w:type="table" w:default="1" w:styleId="Tablanormal">
@@ -12940,6 +13763,8 @@
   <w:style w:type="character" w:styleId="Textoennegrita">
     <w:name w:val="Strong"/>
     <w:basedOn w:val="Fuentedeprrafopredeter"/>
+    <w:uiPriority w:val="22"/>
+    <w:qFormat/>
     <w:locked/>
     <w:rsid w:val="0044726A"/>
     <w:rPr>
@@ -14558,14 +15383,14 @@
     <w:charset w:val="00"/>
     <w:family w:val="roman"/>
     <w:pitch w:val="variable"/>
-    <w:sig w:usb0="E0002AFF" w:usb1="C0007843" w:usb2="00000009" w:usb3="00000000" w:csb0="000001FF" w:csb1="00000000"/>
+    <w:sig w:usb0="E0002EFF" w:usb1="C000785B" w:usb2="00000009" w:usb3="00000000" w:csb0="000001FF" w:csb1="00000000"/>
   </w:font>
   <w:font w:name="Calibri Light">
     <w:panose1 w:val="020F0302020204030204"/>
     <w:charset w:val="00"/>
     <w:family w:val="swiss"/>
     <w:pitch w:val="variable"/>
-    <w:sig w:usb0="A0002AEF" w:usb1="4000207B" w:usb2="00000000" w:usb3="00000000" w:csb0="000001FF" w:csb1="00000000"/>
+    <w:sig w:usb0="E4002EFF" w:usb1="C000247B" w:usb2="00000009" w:usb3="00000000" w:csb0="000001FF" w:csb1="00000000"/>
   </w:font>
   <w:font w:name="Tahoma">
     <w:panose1 w:val="020B0604030504040204"/>
@@ -14586,14 +15411,14 @@
     <w:charset w:val="00"/>
     <w:family w:val="swiss"/>
     <w:pitch w:val="variable"/>
-    <w:sig w:usb0="E0002AFF" w:usb1="4000ACFF" w:usb2="00000001" w:usb3="00000000" w:csb0="000001FF" w:csb1="00000000"/>
+    <w:sig w:usb0="E4002EFF" w:usb1="C000247B" w:usb2="00000009" w:usb3="00000000" w:csb0="000001FF" w:csb1="00000000"/>
   </w:font>
   <w:font w:name="Arial">
     <w:panose1 w:val="020B0604020202020204"/>
     <w:charset w:val="00"/>
     <w:family w:val="swiss"/>
     <w:pitch w:val="variable"/>
-    <w:sig w:usb0="E0002AFF" w:usb1="C0007843" w:usb2="00000009" w:usb3="00000000" w:csb0="000001FF" w:csb1="00000000"/>
+    <w:sig w:usb0="E0002EFF" w:usb1="C000785B" w:usb2="00000009" w:usb3="00000000" w:csb0="000001FF" w:csb1="00000000"/>
   </w:font>
 </w:fonts>
 </file>
@@ -14615,6 +15440,8 @@
   </w:compat>
   <w:rsids>
     <w:rsidRoot w:val="00C374C6"/>
+    <w:rsid w:val="00645C34"/>
+    <w:rsid w:val="00972F1E"/>
     <w:rsid w:val="00C374C6"/>
   </w:rsids>
   <m:mathPr>
@@ -15074,10 +15901,6 @@
       <w:color w:val="808080"/>
     </w:rPr>
   </w:style>
-  <w:style w:type="paragraph" w:customStyle="1" w:styleId="90FFA9A9FDFC4B508E67EBBA8397BA07">
-    <w:name w:val="90FFA9A9FDFC4B508E67EBBA8397BA07"/>
-    <w:rsid w:val="00C374C6"/>
-  </w:style>
   <w:style w:type="paragraph" w:customStyle="1" w:styleId="33DB97F2569F4E4D8424FFDA520812F8">
     <w:name w:val="33DB97F2569F4E4D8424FFDA520812F8"/>
     <w:rsid w:val="00C374C6"/>

</xml_diff>

<commit_message>
Revert "Merge branch 'main' of https://github.com/josemh301/TFM-Definitivo into main"
This reverts commit 3ed7e9a41a3a2b25a7d7b18f9998158f3ad960f5, reversing
changes made to d06c1cdca252936961f8c06271c29eabd715b693.
</commit_message>
<xml_diff>
--- a/TFM.docx
+++ b/TFM.docx
@@ -3690,7 +3690,10 @@
       <w:bookmarkStart w:id="4" w:name="_Toc67398121"/>
       <w:proofErr w:type="spellStart"/>
       <w:r>
-        <w:t>Metodología</w:t>
+        <w:t>Metodologí</w:t>
+      </w:r>
+      <w:r>
+        <w:t>a</w:t>
       </w:r>
       <w:bookmarkEnd w:id="4"/>
       <w:proofErr w:type="spellEnd"/>
@@ -3916,7 +3919,13 @@
         <w:rPr>
           <w:bCs/>
         </w:rPr>
-        <w:t xml:space="preserve"> del studio</w:t>
+        <w:t xml:space="preserve"> del </w:t>
+      </w:r>
+      <w:r>
+        <w:rPr>
+          <w:bCs/>
+        </w:rPr>
+        <w:t>studio</w:t>
       </w:r>
       <w:bookmarkEnd w:id="7"/>
     </w:p>
@@ -4138,9 +4147,6 @@
           <w:ilvl w:val="0"/>
           <w:numId w:val="0"/>
         </w:numPr>
-        <w:rPr>
-          <w:lang w:val="es-ES"/>
-        </w:rPr>
       </w:pPr>
     </w:p>
     <w:p>
@@ -4212,7 +4218,6 @@
             <w:docPart w:val="B1DF1B5F01BD45C7BB0EB2B293C135A5"/>
           </w:placeholder>
         </w:sdtPr>
-        <w:sdtEndPr/>
         <w:sdtContent>
           <w:r>
             <w:rPr>
@@ -4284,7 +4289,6 @@
             <w:docPart w:val="DefaultPlaceholder_-1854013440"/>
           </w:placeholder>
         </w:sdtPr>
-        <w:sdtEndPr/>
         <w:sdtContent>
           <w:r>
             <w:rPr>
@@ -4425,7 +4429,19 @@
       </w:r>
       <w:bookmarkEnd w:id="14"/>
       <w:r>
-        <w:t>sirviendo estos como espacios de resolución de dudas “descentrados de normatividad.”</w:t>
+        <w:t xml:space="preserve">sirviendo estos como </w:t>
+      </w:r>
+      <w:r>
+        <w:t xml:space="preserve">espacios </w:t>
+      </w:r>
+      <w:r>
+        <w:t>de resolución de dudas “</w:t>
+      </w:r>
+      <w:r>
+        <w:t>descentrados de normatividad</w:t>
+      </w:r>
+      <w:r>
+        <w:t>.”</w:t>
       </w:r>
       <w:r>
         <w:t xml:space="preserve"> </w:t>
@@ -4439,7 +4455,6 @@
             <w:docPart w:val="33DB97F2569F4E4D8424FFDA520812F8"/>
           </w:placeholder>
         </w:sdtPr>
-        <w:sdtEndPr/>
         <w:sdtContent>
           <w:r>
             <w:rPr>
@@ -4495,13 +4510,49 @@
         </w:pBdr>
       </w:pPr>
       <w:r>
-        <w:t xml:space="preserve">La apertura del perfil de la RAE en Twitter se enmarca dentro </w:t>
+        <w:t>La apertura del perfil</w:t>
+      </w:r>
+      <w:r>
+        <w:t xml:space="preserve"> de la RAE en Twitter se </w:t>
+      </w:r>
+      <w:r>
+        <w:t xml:space="preserve">enmarca dentro </w:t>
       </w:r>
       <w:r>
         <w:t>D</w:t>
       </w:r>
       <w:r>
-        <w:t xml:space="preserve">e una serie acciones que, como parte de una política de Estado financiada por un conjunto de empresas privadas y fundaciones, generando un “despliegue de una enérgica política de área idiomática que se designó oficialmente como «panhispánica»” </w:t>
+        <w:t xml:space="preserve">e una serie acciones </w:t>
+      </w:r>
+      <w:r>
+        <w:t>que,</w:t>
+      </w:r>
+      <w:r>
+        <w:t xml:space="preserve"> como parte de una política de Estado </w:t>
+      </w:r>
+      <w:r>
+        <w:t>financiada por un</w:t>
+      </w:r>
+      <w:r>
+        <w:t xml:space="preserve"> conjunto de empresas privadas y fundaciones</w:t>
+      </w:r>
+      <w:r>
+        <w:t>, generando un</w:t>
+      </w:r>
+      <w:r>
+        <w:t xml:space="preserve"> </w:t>
+      </w:r>
+      <w:r>
+        <w:t>“</w:t>
+      </w:r>
+      <w:r>
+        <w:t>despliegue de una enérgica política de área idiomática que se designó oficialmente como «panhispánica»</w:t>
+      </w:r>
+      <w:r>
+        <w:t>”</w:t>
+      </w:r>
+      <w:r>
+        <w:t xml:space="preserve"> </w:t>
       </w:r>
       <w:bookmarkEnd w:id="15"/>
       <w:sdt>
@@ -4513,7 +4564,6 @@
             <w:docPart w:val="D13ECB0CA99244DAA9C58F938B55363A"/>
           </w:placeholder>
         </w:sdtPr>
-        <w:sdtEndPr/>
         <w:sdtContent>
           <w:r>
             <w:rPr>
@@ -4554,11 +4604,35 @@
         </w:sdtContent>
       </w:sdt>
       <w:r>
-        <w:t xml:space="preserve"> La entrada de la RAE en esta plataforma no supuso de manera única un cambio de soporte, ya que Twitter encorseta el contenido a una dinámica propia que “plantea un modo </w:t>
+        <w:t xml:space="preserve"> La entrada de la RAE en esta plataforma no supuso de manera única un </w:t>
+      </w:r>
+      <w:r>
+        <w:t>cambio de soporte</w:t>
+      </w:r>
+      <w:r>
+        <w:t xml:space="preserve">, </w:t>
+      </w:r>
+      <w:r>
+        <w:t xml:space="preserve">ya que </w:t>
+      </w:r>
+      <w:r>
+        <w:t>Twitter encorseta el contenido a una</w:t>
+      </w:r>
+      <w:r>
+        <w:t xml:space="preserve"> dinámica propia que </w:t>
+      </w:r>
+      <w:r>
+        <w:t>“</w:t>
+      </w:r>
+      <w:r>
+        <w:t xml:space="preserve">plantea un modo </w:t>
       </w:r>
       <w:r>
         <w:lastRenderedPageBreak/>
-        <w:t>distinto de vinculación entre la voz institucional, los usuarios de la lengua y el saber lingüístico”</w:t>
+        <w:t>distinto de vinculación entre la voz institucional, los usuarios de la lengua y el saber lingüístico</w:t>
+      </w:r>
+      <w:r>
+        <w:t>”</w:t>
       </w:r>
       <w:r>
         <w:t xml:space="preserve"> </w:t>
@@ -4572,7 +4646,6 @@
             <w:docPart w:val="8B2DDFCF66F84789B74D838BB70606CD"/>
           </w:placeholder>
         </w:sdtPr>
-        <w:sdtEndPr/>
         <w:sdtContent>
           <w:r>
             <w:rPr>
@@ -4684,7 +4757,6 @@
             <w:docPart w:val="DefaultPlaceholder_-1854013440"/>
           </w:placeholder>
         </w:sdtPr>
-        <w:sdtEndPr/>
         <w:sdtContent>
           <w:r>
             <w:rPr>
@@ -4754,7 +4826,6 @@
             <w:docPart w:val="DefaultPlaceholder_-1854013440"/>
           </w:placeholder>
         </w:sdtPr>
-        <w:sdtEndPr/>
         <w:sdtContent>
           <w:r>
             <w:rPr>
@@ -4834,7 +4905,6 @@
             <w:docPart w:val="DefaultPlaceholder_-1854013440"/>
           </w:placeholder>
         </w:sdtPr>
-        <w:sdtEndPr/>
         <w:sdtContent>
           <w:r>
             <w:rPr>
@@ -4905,7 +4975,6 @@
             <w:docPart w:val="DefaultPlaceholder_-1854013440"/>
           </w:placeholder>
         </w:sdtPr>
-        <w:sdtEndPr/>
         <w:sdtContent>
           <w:r>
             <w:rPr>
@@ -4977,7 +5046,6 @@
             <w:docPart w:val="DefaultPlaceholder_-1854013440"/>
           </w:placeholder>
         </w:sdtPr>
-        <w:sdtEndPr/>
         <w:sdtContent>
           <w:r>
             <w:rPr>
@@ -5062,7 +5130,6 @@
             <w:docPart w:val="DefaultPlaceholder_-1854013440"/>
           </w:placeholder>
         </w:sdtPr>
-        <w:sdtEndPr/>
         <w:sdtContent>
           <w:r>
             <w:rPr>
@@ -5125,7 +5192,6 @@
             <w:docPart w:val="DefaultPlaceholder_-1854013440"/>
           </w:placeholder>
         </w:sdtPr>
-        <w:sdtEndPr/>
         <w:sdtContent>
           <w:r>
             <w:rPr>
@@ -5188,7 +5254,6 @@
             <w:docPart w:val="DefaultPlaceholder_-1854013440"/>
           </w:placeholder>
         </w:sdtPr>
-        <w:sdtEndPr/>
         <w:sdtContent>
           <w:r>
             <w:rPr>
@@ -5251,7 +5316,6 @@
             <w:docPart w:val="DefaultPlaceholder_-1854013440"/>
           </w:placeholder>
         </w:sdtPr>
-        <w:sdtEndPr/>
         <w:sdtContent>
           <w:r>
             <w:rPr>
@@ -5322,7 +5386,6 @@
             <w:docPart w:val="DefaultPlaceholder_-1854013440"/>
           </w:placeholder>
         </w:sdtPr>
-        <w:sdtEndPr/>
         <w:sdtContent>
           <w:r>
             <w:rPr>
@@ -5390,7 +5453,6 @@
             <w:docPart w:val="DefaultPlaceholder_-1854013440"/>
           </w:placeholder>
         </w:sdtPr>
-        <w:sdtEndPr/>
         <w:sdtContent>
           <w:r>
             <w:rPr>
@@ -5454,7 +5516,6 @@
             <w:docPart w:val="DefaultPlaceholder_-1854013440"/>
           </w:placeholder>
         </w:sdtPr>
-        <w:sdtEndPr/>
         <w:sdtContent>
           <w:r>
             <w:rPr>
@@ -5564,7 +5625,6 @@
             <w:docPart w:val="DefaultPlaceholder_-1854013440"/>
           </w:placeholder>
         </w:sdtPr>
-        <w:sdtEndPr/>
         <w:sdtContent>
           <w:r>
             <w:rPr>
@@ -5624,7 +5684,6 @@
             <w:docPart w:val="DefaultPlaceholder_-1854013440"/>
           </w:placeholder>
         </w:sdtPr>
-        <w:sdtEndPr/>
         <w:sdtContent>
           <w:r>
             <w:rPr>
@@ -5689,7 +5748,6 @@
             <w:docPart w:val="DefaultPlaceholder_-1854013440"/>
           </w:placeholder>
         </w:sdtPr>
-        <w:sdtEndPr/>
         <w:sdtContent>
           <w:r>
             <w:rPr>
@@ -5757,7 +5815,6 @@
             <w:docPart w:val="DefaultPlaceholder_-1854013440"/>
           </w:placeholder>
         </w:sdtPr>
-        <w:sdtEndPr/>
         <w:sdtContent>
           <w:r>
             <w:rPr>
@@ -5820,7 +5877,6 @@
             <w:docPart w:val="DefaultPlaceholder_-1854013440"/>
           </w:placeholder>
         </w:sdtPr>
-        <w:sdtEndPr/>
         <w:sdtContent>
           <w:r>
             <w:rPr>
@@ -5896,7 +5952,6 @@
             <w:docPart w:val="DefaultPlaceholder_-1854013440"/>
           </w:placeholder>
         </w:sdtPr>
-        <w:sdtEndPr/>
         <w:sdtContent>
           <w:r>
             <w:rPr>
@@ -5959,7 +6014,6 @@
             <w:docPart w:val="DefaultPlaceholder_-1854013440"/>
           </w:placeholder>
         </w:sdtPr>
-        <w:sdtEndPr/>
         <w:sdtContent>
           <w:r>
             <w:rPr>
@@ -6022,7 +6076,6 @@
             <w:docPart w:val="DefaultPlaceholder_-1854013440"/>
           </w:placeholder>
         </w:sdtPr>
-        <w:sdtEndPr/>
         <w:sdtContent>
           <w:r>
             <w:rPr>
@@ -6094,7 +6147,6 @@
             <w:docPart w:val="DefaultPlaceholder_-1854013440"/>
           </w:placeholder>
         </w:sdtPr>
-        <w:sdtEndPr/>
         <w:sdtContent>
           <w:r>
             <w:rPr>
@@ -6157,7 +6209,6 @@
             <w:docPart w:val="DefaultPlaceholder_-1854013440"/>
           </w:placeholder>
         </w:sdtPr>
-        <w:sdtEndPr/>
         <w:sdtContent>
           <w:r>
             <w:rPr>
@@ -6232,7 +6283,6 @@
             <w:docPart w:val="DefaultPlaceholder_-1854013440"/>
           </w:placeholder>
         </w:sdtPr>
-        <w:sdtEndPr/>
         <w:sdtContent>
           <w:r>
             <w:rPr>
@@ -6295,7 +6345,6 @@
             <w:docPart w:val="DefaultPlaceholder_-1854013440"/>
           </w:placeholder>
         </w:sdtPr>
-        <w:sdtEndPr/>
         <w:sdtContent>
           <w:r>
             <w:rPr>
@@ -6358,7 +6407,6 @@
             <w:docPart w:val="DefaultPlaceholder_-1854013440"/>
           </w:placeholder>
         </w:sdtPr>
-        <w:sdtEndPr/>
         <w:sdtContent>
           <w:r>
             <w:rPr>
@@ -6421,7 +6469,6 @@
             <w:docPart w:val="DefaultPlaceholder_-1854013440"/>
           </w:placeholder>
         </w:sdtPr>
-        <w:sdtEndPr/>
         <w:sdtContent>
           <w:r>
             <w:rPr>
@@ -6484,7 +6531,6 @@
             <w:docPart w:val="DefaultPlaceholder_-1854013440"/>
           </w:placeholder>
         </w:sdtPr>
-        <w:sdtEndPr/>
         <w:sdtContent>
           <w:r>
             <w:rPr>
@@ -6582,7 +6628,6 @@
             <w:docPart w:val="DefaultPlaceholder_-1854013440"/>
           </w:placeholder>
         </w:sdtPr>
-        <w:sdtEndPr/>
         <w:sdtContent>
           <w:r>
             <w:rPr>
@@ -6645,7 +6690,6 @@
             <w:docPart w:val="DefaultPlaceholder_-1854013440"/>
           </w:placeholder>
         </w:sdtPr>
-        <w:sdtEndPr/>
         <w:sdtContent>
           <w:r>
             <w:rPr>
@@ -6708,7 +6752,6 @@
             <w:docPart w:val="DefaultPlaceholder_-1854013440"/>
           </w:placeholder>
         </w:sdtPr>
-        <w:sdtEndPr/>
         <w:sdtContent>
           <w:r>
             <w:rPr>
@@ -6776,7 +6819,6 @@
             <w:docPart w:val="DefaultPlaceholder_-1854013440"/>
           </w:placeholder>
         </w:sdtPr>
-        <w:sdtEndPr/>
         <w:sdtContent>
           <w:r>
             <w:rPr>
@@ -6839,7 +6881,6 @@
             <w:docPart w:val="DefaultPlaceholder_-1854013440"/>
           </w:placeholder>
         </w:sdtPr>
-        <w:sdtEndPr/>
         <w:sdtContent>
           <w:r>
             <w:rPr>
@@ -6902,7 +6943,6 @@
             <w:docPart w:val="DefaultPlaceholder_-1854013440"/>
           </w:placeholder>
         </w:sdtPr>
-        <w:sdtEndPr/>
         <w:sdtContent>
           <w:r>
             <w:rPr>
@@ -6970,7 +7010,6 @@
             <w:docPart w:val="DefaultPlaceholder_-1854013440"/>
           </w:placeholder>
         </w:sdtPr>
-        <w:sdtEndPr/>
         <w:sdtContent>
           <w:r>
             <w:rPr>
@@ -7108,888 +7147,9 @@
       <w:bookmarkEnd w:id="50"/>
     </w:p>
     <w:p>
-      <w:proofErr w:type="spellStart"/>
-      <w:r>
-        <w:t>Topic</w:t>
-      </w:r>
-      <w:proofErr w:type="spellEnd"/>
-      <w:r>
-        <w:t xml:space="preserve"> </w:t>
-      </w:r>
-      <w:proofErr w:type="spellStart"/>
-      <w:r>
-        <w:t>modeling</w:t>
-      </w:r>
-      <w:proofErr w:type="spellEnd"/>
-      <w:r>
-        <w:t xml:space="preserve"> </w:t>
-      </w:r>
-      <w:proofErr w:type="spellStart"/>
-      <w:r>
-        <w:t>is</w:t>
-      </w:r>
-      <w:proofErr w:type="spellEnd"/>
-      <w:r>
-        <w:t xml:space="preserve"> a </w:t>
-      </w:r>
-      <w:proofErr w:type="spellStart"/>
-      <w:r>
-        <w:t>text</w:t>
-      </w:r>
-      <w:proofErr w:type="spellEnd"/>
-      <w:r>
-        <w:t xml:space="preserve"> </w:t>
-      </w:r>
-      <w:proofErr w:type="spellStart"/>
-      <w:r>
-        <w:t>mining</w:t>
-      </w:r>
-      <w:proofErr w:type="spellEnd"/>
-      <w:r>
-        <w:t xml:space="preserve"> </w:t>
-      </w:r>
-      <w:proofErr w:type="spellStart"/>
-      <w:r>
-        <w:t>technique</w:t>
-      </w:r>
-      <w:proofErr w:type="spellEnd"/>
-      <w:r>
-        <w:t xml:space="preserve"> </w:t>
-      </w:r>
-      <w:proofErr w:type="spellStart"/>
-      <w:r>
-        <w:t>which</w:t>
-      </w:r>
-      <w:proofErr w:type="spellEnd"/>
-      <w:r>
-        <w:t xml:space="preserve"> </w:t>
-      </w:r>
-      <w:proofErr w:type="spellStart"/>
-      <w:r>
-        <w:t>provides</w:t>
-      </w:r>
-      <w:proofErr w:type="spellEnd"/>
-      <w:r>
-        <w:t xml:space="preserve"> </w:t>
-      </w:r>
-      <w:proofErr w:type="spellStart"/>
-      <w:r>
-        <w:t>methods</w:t>
-      </w:r>
-      <w:proofErr w:type="spellEnd"/>
-      <w:r>
-        <w:t xml:space="preserve"> </w:t>
-      </w:r>
-      <w:proofErr w:type="spellStart"/>
-      <w:r>
-        <w:t>for</w:t>
-      </w:r>
-      <w:proofErr w:type="spellEnd"/>
-      <w:r>
-        <w:t xml:space="preserve"> </w:t>
-      </w:r>
-      <w:proofErr w:type="spellStart"/>
-      <w:r>
-        <w:t>identifying</w:t>
-      </w:r>
-      <w:proofErr w:type="spellEnd"/>
-      <w:r>
-        <w:t xml:space="preserve"> </w:t>
-      </w:r>
-      <w:proofErr w:type="spellStart"/>
-      <w:r>
-        <w:t>co-occurring</w:t>
-      </w:r>
-      <w:proofErr w:type="spellEnd"/>
-      <w:r>
-        <w:t xml:space="preserve"> </w:t>
-      </w:r>
-      <w:proofErr w:type="spellStart"/>
-      <w:r>
-        <w:t>keywords</w:t>
-      </w:r>
-      <w:proofErr w:type="spellEnd"/>
-      <w:r>
-        <w:t xml:space="preserve"> </w:t>
-      </w:r>
-      <w:proofErr w:type="spellStart"/>
-      <w:r>
-        <w:t>to</w:t>
-      </w:r>
-      <w:proofErr w:type="spellEnd"/>
-      <w:r>
-        <w:t xml:space="preserve"> </w:t>
-      </w:r>
-      <w:proofErr w:type="spellStart"/>
-      <w:r>
-        <w:t>summarize</w:t>
-      </w:r>
-      <w:proofErr w:type="spellEnd"/>
-      <w:r>
-        <w:t xml:space="preserve"> </w:t>
-      </w:r>
-      <w:proofErr w:type="spellStart"/>
-      <w:r>
-        <w:t>large</w:t>
-      </w:r>
-      <w:proofErr w:type="spellEnd"/>
-      <w:r>
-        <w:t xml:space="preserve"> </w:t>
-      </w:r>
-      <w:proofErr w:type="spellStart"/>
-      <w:r>
-        <w:t>collections</w:t>
-      </w:r>
-      <w:proofErr w:type="spellEnd"/>
-      <w:r>
-        <w:t xml:space="preserve"> </w:t>
-      </w:r>
-      <w:proofErr w:type="spellStart"/>
-      <w:r>
-        <w:t>of</w:t>
-      </w:r>
-      <w:proofErr w:type="spellEnd"/>
-      <w:r>
-        <w:t xml:space="preserve"> textual </w:t>
-      </w:r>
-      <w:proofErr w:type="spellStart"/>
-      <w:r>
-        <w:t>information</w:t>
-      </w:r>
-      <w:proofErr w:type="spellEnd"/>
-      <w:r>
-        <w:t xml:space="preserve">. </w:t>
-      </w:r>
-      <w:proofErr w:type="spellStart"/>
-      <w:r>
-        <w:t>It</w:t>
-      </w:r>
-      <w:proofErr w:type="spellEnd"/>
-      <w:r>
-        <w:t xml:space="preserve"> </w:t>
-      </w:r>
-      <w:proofErr w:type="spellStart"/>
-      <w:r>
-        <w:t>helps</w:t>
-      </w:r>
-      <w:proofErr w:type="spellEnd"/>
-      <w:r>
-        <w:t xml:space="preserve"> in </w:t>
-      </w:r>
-      <w:proofErr w:type="spellStart"/>
-      <w:r>
-        <w:t>discovering</w:t>
-      </w:r>
-      <w:proofErr w:type="spellEnd"/>
-      <w:r>
-        <w:t xml:space="preserve"> </w:t>
-      </w:r>
-      <w:proofErr w:type="spellStart"/>
-      <w:r>
-        <w:t>hidden</w:t>
-      </w:r>
-      <w:proofErr w:type="spellEnd"/>
-      <w:r>
-        <w:t xml:space="preserve"> </w:t>
-      </w:r>
-      <w:proofErr w:type="spellStart"/>
-      <w:r>
-        <w:t>topics</w:t>
-      </w:r>
-      <w:proofErr w:type="spellEnd"/>
-      <w:r>
-        <w:t xml:space="preserve"> in </w:t>
-      </w:r>
-      <w:proofErr w:type="spellStart"/>
-      <w:r>
-        <w:t>the</w:t>
-      </w:r>
-      <w:proofErr w:type="spellEnd"/>
-      <w:r>
-        <w:t xml:space="preserve"> </w:t>
-      </w:r>
-      <w:proofErr w:type="spellStart"/>
-      <w:r>
-        <w:t>document</w:t>
-      </w:r>
-      <w:proofErr w:type="spellEnd"/>
-      <w:r>
-        <w:t xml:space="preserve">, </w:t>
-      </w:r>
-      <w:proofErr w:type="spellStart"/>
-      <w:r>
-        <w:t>annotate</w:t>
-      </w:r>
-      <w:proofErr w:type="spellEnd"/>
-      <w:r>
-        <w:t xml:space="preserve"> </w:t>
-      </w:r>
-      <w:proofErr w:type="spellStart"/>
-      <w:r>
-        <w:t>the</w:t>
-      </w:r>
-      <w:proofErr w:type="spellEnd"/>
-      <w:r>
-        <w:t xml:space="preserve"> </w:t>
-      </w:r>
-      <w:proofErr w:type="spellStart"/>
-      <w:r>
-        <w:t>documents</w:t>
-      </w:r>
-      <w:proofErr w:type="spellEnd"/>
-      <w:r>
-        <w:t xml:space="preserve"> </w:t>
-      </w:r>
-      <w:proofErr w:type="spellStart"/>
-      <w:r>
-        <w:t>with</w:t>
-      </w:r>
-      <w:proofErr w:type="spellEnd"/>
-      <w:r>
-        <w:t xml:space="preserve"> </w:t>
-      </w:r>
-      <w:proofErr w:type="spellStart"/>
-      <w:r>
-        <w:t>these</w:t>
-      </w:r>
-      <w:proofErr w:type="spellEnd"/>
-      <w:r>
-        <w:t xml:space="preserve"> </w:t>
-      </w:r>
-      <w:proofErr w:type="spellStart"/>
-      <w:r>
-        <w:t>topics</w:t>
-      </w:r>
-      <w:proofErr w:type="spellEnd"/>
-      <w:r>
-        <w:t xml:space="preserve">, and </w:t>
-      </w:r>
-      <w:proofErr w:type="spellStart"/>
-      <w:r>
-        <w:t>organize</w:t>
-      </w:r>
-      <w:proofErr w:type="spellEnd"/>
-      <w:r>
-        <w:t xml:space="preserve"> a </w:t>
-      </w:r>
-      <w:proofErr w:type="spellStart"/>
-      <w:r>
-        <w:t>large</w:t>
-      </w:r>
-      <w:proofErr w:type="spellEnd"/>
-      <w:r>
-        <w:t xml:space="preserve"> </w:t>
-      </w:r>
-      <w:proofErr w:type="spellStart"/>
-      <w:r>
-        <w:t>amount</w:t>
-      </w:r>
-      <w:proofErr w:type="spellEnd"/>
-      <w:r>
-        <w:t xml:space="preserve"> </w:t>
-      </w:r>
-      <w:proofErr w:type="spellStart"/>
-      <w:r>
-        <w:t>of</w:t>
-      </w:r>
-      <w:proofErr w:type="spellEnd"/>
-      <w:r>
-        <w:t xml:space="preserve"> </w:t>
-      </w:r>
-      <w:proofErr w:type="spellStart"/>
-      <w:r>
-        <w:t>unstructured</w:t>
-      </w:r>
-      <w:proofErr w:type="spellEnd"/>
-      <w:r>
-        <w:t xml:space="preserve"> data.</w:t>
-      </w:r>
-    </w:p>
-    <w:p>
-      <w:r>
-        <w:t xml:space="preserve">Text </w:t>
-      </w:r>
-      <w:proofErr w:type="spellStart"/>
-      <w:r>
-        <w:t>classification</w:t>
-      </w:r>
-      <w:proofErr w:type="spellEnd"/>
-      <w:r>
-        <w:t xml:space="preserve"> </w:t>
-      </w:r>
-      <w:proofErr w:type="spellStart"/>
-      <w:r>
-        <w:t>is</w:t>
-      </w:r>
-      <w:proofErr w:type="spellEnd"/>
-      <w:r>
-        <w:t xml:space="preserve"> a </w:t>
-      </w:r>
-      <w:proofErr w:type="spellStart"/>
-      <w:r>
-        <w:t>supervised</w:t>
-      </w:r>
-      <w:proofErr w:type="spellEnd"/>
-      <w:r>
-        <w:t xml:space="preserve"> machine </w:t>
-      </w:r>
-      <w:proofErr w:type="spellStart"/>
-      <w:r>
-        <w:t>learning</w:t>
-      </w:r>
-      <w:proofErr w:type="spellEnd"/>
-      <w:r>
-        <w:t xml:space="preserve"> </w:t>
-      </w:r>
-      <w:proofErr w:type="spellStart"/>
-      <w:r>
-        <w:t>problem</w:t>
-      </w:r>
-      <w:proofErr w:type="spellEnd"/>
-      <w:r>
-        <w:t xml:space="preserve">, </w:t>
-      </w:r>
-      <w:proofErr w:type="spellStart"/>
-      <w:r>
-        <w:t>where</w:t>
-      </w:r>
-      <w:proofErr w:type="spellEnd"/>
-      <w:r>
-        <w:t xml:space="preserve"> a </w:t>
-      </w:r>
-      <w:proofErr w:type="spellStart"/>
-      <w:r>
-        <w:t>text</w:t>
-      </w:r>
-      <w:proofErr w:type="spellEnd"/>
-      <w:r>
-        <w:t xml:space="preserve"> </w:t>
-      </w:r>
-      <w:proofErr w:type="spellStart"/>
-      <w:r>
-        <w:t>document</w:t>
-      </w:r>
-      <w:proofErr w:type="spellEnd"/>
-      <w:r>
-        <w:t xml:space="preserve"> </w:t>
-      </w:r>
-      <w:proofErr w:type="spellStart"/>
-      <w:r>
-        <w:t>or</w:t>
-      </w:r>
-      <w:proofErr w:type="spellEnd"/>
-      <w:r>
-        <w:t xml:space="preserve"> </w:t>
-      </w:r>
-      <w:proofErr w:type="spellStart"/>
-      <w:r>
-        <w:t>article</w:t>
-      </w:r>
-      <w:proofErr w:type="spellEnd"/>
-      <w:r>
-        <w:t xml:space="preserve"> </w:t>
-      </w:r>
-      <w:proofErr w:type="spellStart"/>
-      <w:r>
-        <w:t>classified</w:t>
-      </w:r>
-      <w:proofErr w:type="spellEnd"/>
-      <w:r>
-        <w:t xml:space="preserve"> </w:t>
-      </w:r>
-      <w:proofErr w:type="spellStart"/>
-      <w:r>
-        <w:t>into</w:t>
-      </w:r>
-      <w:proofErr w:type="spellEnd"/>
-      <w:r>
-        <w:t xml:space="preserve"> a </w:t>
-      </w:r>
-      <w:proofErr w:type="spellStart"/>
-      <w:r>
-        <w:t>pre-defined</w:t>
-      </w:r>
-      <w:proofErr w:type="spellEnd"/>
-      <w:r>
-        <w:t xml:space="preserve"> set </w:t>
-      </w:r>
-      <w:proofErr w:type="spellStart"/>
-      <w:r>
-        <w:t>of</w:t>
-      </w:r>
-      <w:proofErr w:type="spellEnd"/>
-      <w:r>
-        <w:t xml:space="preserve"> </w:t>
-      </w:r>
-      <w:proofErr w:type="spellStart"/>
-      <w:r>
-        <w:t>classes</w:t>
-      </w:r>
-      <w:proofErr w:type="spellEnd"/>
-      <w:r>
-        <w:t xml:space="preserve">. </w:t>
-      </w:r>
-      <w:proofErr w:type="spellStart"/>
-      <w:r>
-        <w:t>Topic</w:t>
-      </w:r>
-      <w:proofErr w:type="spellEnd"/>
-      <w:r>
-        <w:t xml:space="preserve"> </w:t>
-      </w:r>
-      <w:proofErr w:type="spellStart"/>
-      <w:r>
-        <w:t>modeling</w:t>
-      </w:r>
-      <w:proofErr w:type="spellEnd"/>
-      <w:r>
-        <w:t xml:space="preserve"> </w:t>
-      </w:r>
-      <w:proofErr w:type="spellStart"/>
-      <w:r>
-        <w:t>is</w:t>
-      </w:r>
-      <w:proofErr w:type="spellEnd"/>
-      <w:r>
-        <w:t xml:space="preserve"> </w:t>
-      </w:r>
-      <w:proofErr w:type="spellStart"/>
-      <w:r>
-        <w:t>the</w:t>
-      </w:r>
-      <w:proofErr w:type="spellEnd"/>
-      <w:r>
-        <w:t xml:space="preserve"> </w:t>
-      </w:r>
-      <w:proofErr w:type="spellStart"/>
-      <w:r>
-        <w:t>process</w:t>
-      </w:r>
-      <w:proofErr w:type="spellEnd"/>
-      <w:r>
-        <w:t xml:space="preserve"> </w:t>
-      </w:r>
-      <w:proofErr w:type="spellStart"/>
-      <w:r>
-        <w:t>of</w:t>
-      </w:r>
-      <w:proofErr w:type="spellEnd"/>
-      <w:r>
-        <w:t xml:space="preserve"> </w:t>
-      </w:r>
-      <w:proofErr w:type="spellStart"/>
-      <w:r>
-        <w:t>discovering</w:t>
-      </w:r>
-      <w:proofErr w:type="spellEnd"/>
-      <w:r>
-        <w:t xml:space="preserve"> </w:t>
-      </w:r>
-      <w:proofErr w:type="spellStart"/>
-      <w:r>
-        <w:t>groups</w:t>
-      </w:r>
-      <w:proofErr w:type="spellEnd"/>
-      <w:r>
-        <w:t xml:space="preserve"> </w:t>
-      </w:r>
-      <w:proofErr w:type="spellStart"/>
-      <w:r>
-        <w:t>of</w:t>
-      </w:r>
-      <w:proofErr w:type="spellEnd"/>
-      <w:r>
-        <w:t xml:space="preserve"> </w:t>
-      </w:r>
-      <w:proofErr w:type="spellStart"/>
-      <w:r>
-        <w:t>co-occurring</w:t>
-      </w:r>
-      <w:proofErr w:type="spellEnd"/>
-      <w:r>
-        <w:t xml:space="preserve"> </w:t>
-      </w:r>
-      <w:proofErr w:type="spellStart"/>
-      <w:r>
-        <w:t>words</w:t>
-      </w:r>
-      <w:proofErr w:type="spellEnd"/>
-      <w:r>
-        <w:t xml:space="preserve"> in </w:t>
-      </w:r>
-      <w:proofErr w:type="spellStart"/>
-      <w:r>
-        <w:t>text</w:t>
-      </w:r>
-      <w:proofErr w:type="spellEnd"/>
-      <w:r>
-        <w:t xml:space="preserve"> </w:t>
-      </w:r>
-      <w:proofErr w:type="spellStart"/>
-      <w:r>
-        <w:t>documents</w:t>
-      </w:r>
-      <w:proofErr w:type="spellEnd"/>
-      <w:r>
-        <w:t xml:space="preserve">. </w:t>
-      </w:r>
-      <w:proofErr w:type="spellStart"/>
-      <w:r>
-        <w:t>These</w:t>
-      </w:r>
-      <w:proofErr w:type="spellEnd"/>
-      <w:r>
-        <w:t xml:space="preserve"> </w:t>
-      </w:r>
-      <w:proofErr w:type="spellStart"/>
-      <w:r>
-        <w:t>group</w:t>
-      </w:r>
-      <w:proofErr w:type="spellEnd"/>
-      <w:r>
-        <w:t xml:space="preserve"> </w:t>
-      </w:r>
-      <w:proofErr w:type="spellStart"/>
-      <w:r>
-        <w:t>co-occurring</w:t>
-      </w:r>
-      <w:proofErr w:type="spellEnd"/>
-      <w:r>
-        <w:t xml:space="preserve"> </w:t>
-      </w:r>
-      <w:proofErr w:type="spellStart"/>
-      <w:r>
-        <w:t>related</w:t>
-      </w:r>
-      <w:proofErr w:type="spellEnd"/>
-      <w:r>
-        <w:t xml:space="preserve"> </w:t>
-      </w:r>
-      <w:proofErr w:type="spellStart"/>
-      <w:r>
-        <w:t>words</w:t>
-      </w:r>
-      <w:proofErr w:type="spellEnd"/>
-      <w:r>
-        <w:t xml:space="preserve"> </w:t>
-      </w:r>
-      <w:proofErr w:type="spellStart"/>
-      <w:r>
-        <w:t>makes</w:t>
-      </w:r>
-      <w:proofErr w:type="spellEnd"/>
-      <w:r>
-        <w:t xml:space="preserve"> "</w:t>
-      </w:r>
-      <w:proofErr w:type="spellStart"/>
-      <w:r>
-        <w:t>topics</w:t>
-      </w:r>
-      <w:proofErr w:type="spellEnd"/>
-      <w:r>
-        <w:t xml:space="preserve">". </w:t>
-      </w:r>
-      <w:proofErr w:type="spellStart"/>
-      <w:r>
-        <w:t>It</w:t>
-      </w:r>
-      <w:proofErr w:type="spellEnd"/>
-      <w:r>
-        <w:t xml:space="preserve"> </w:t>
-      </w:r>
-      <w:proofErr w:type="spellStart"/>
-      <w:r>
-        <w:t>is</w:t>
-      </w:r>
-      <w:proofErr w:type="spellEnd"/>
-      <w:r>
-        <w:t xml:space="preserve"> a </w:t>
-      </w:r>
-      <w:proofErr w:type="spellStart"/>
-      <w:r>
-        <w:t>form</w:t>
-      </w:r>
-      <w:proofErr w:type="spellEnd"/>
-      <w:r>
-        <w:t xml:space="preserve"> </w:t>
-      </w:r>
-      <w:proofErr w:type="spellStart"/>
-      <w:r>
-        <w:t>of</w:t>
-      </w:r>
-      <w:proofErr w:type="spellEnd"/>
-      <w:r>
-        <w:t xml:space="preserve"> </w:t>
-      </w:r>
-      <w:proofErr w:type="spellStart"/>
-      <w:r>
-        <w:t>unsupervised</w:t>
-      </w:r>
-      <w:proofErr w:type="spellEnd"/>
-      <w:r>
-        <w:t xml:space="preserve"> </w:t>
-      </w:r>
-      <w:proofErr w:type="spellStart"/>
-      <w:r>
-        <w:t>learning</w:t>
-      </w:r>
-      <w:proofErr w:type="spellEnd"/>
-      <w:r>
-        <w:t xml:space="preserve">, so </w:t>
-      </w:r>
-      <w:proofErr w:type="spellStart"/>
-      <w:r>
-        <w:t>the</w:t>
-      </w:r>
-      <w:proofErr w:type="spellEnd"/>
-      <w:r>
-        <w:t xml:space="preserve"> set </w:t>
-      </w:r>
-      <w:proofErr w:type="spellStart"/>
-      <w:r>
-        <w:t>of</w:t>
-      </w:r>
-      <w:proofErr w:type="spellEnd"/>
-      <w:r>
-        <w:t xml:space="preserve"> </w:t>
-      </w:r>
-      <w:proofErr w:type="spellStart"/>
-      <w:r>
-        <w:t>possible</w:t>
-      </w:r>
-      <w:proofErr w:type="spellEnd"/>
-      <w:r>
-        <w:t xml:space="preserve"> </w:t>
-      </w:r>
-      <w:proofErr w:type="spellStart"/>
-      <w:r>
-        <w:t>topics</w:t>
-      </w:r>
-      <w:proofErr w:type="spellEnd"/>
-      <w:r>
-        <w:t xml:space="preserve"> are </w:t>
-      </w:r>
-      <w:proofErr w:type="spellStart"/>
-      <w:r>
-        <w:t>unknown</w:t>
-      </w:r>
-      <w:proofErr w:type="spellEnd"/>
-      <w:r>
-        <w:t xml:space="preserve">. </w:t>
-      </w:r>
-      <w:proofErr w:type="spellStart"/>
-      <w:r>
-        <w:t>Topic</w:t>
-      </w:r>
-      <w:proofErr w:type="spellEnd"/>
-      <w:r>
-        <w:t xml:space="preserve"> </w:t>
-      </w:r>
-      <w:proofErr w:type="spellStart"/>
-      <w:r>
-        <w:t>modeling</w:t>
-      </w:r>
-      <w:proofErr w:type="spellEnd"/>
-      <w:r>
-        <w:t xml:space="preserve"> can be </w:t>
-      </w:r>
-      <w:proofErr w:type="spellStart"/>
-      <w:r>
-        <w:t>used</w:t>
-      </w:r>
-      <w:proofErr w:type="spellEnd"/>
-      <w:r>
-        <w:t xml:space="preserve"> </w:t>
-      </w:r>
-      <w:proofErr w:type="spellStart"/>
-      <w:r>
-        <w:t>to</w:t>
-      </w:r>
-      <w:proofErr w:type="spellEnd"/>
-      <w:r>
-        <w:t xml:space="preserve"> </w:t>
-      </w:r>
-      <w:proofErr w:type="spellStart"/>
-      <w:r>
-        <w:t>solve</w:t>
-      </w:r>
-      <w:proofErr w:type="spellEnd"/>
-      <w:r>
-        <w:t xml:space="preserve"> </w:t>
-      </w:r>
-      <w:proofErr w:type="spellStart"/>
-      <w:r>
-        <w:t>the</w:t>
-      </w:r>
-      <w:proofErr w:type="spellEnd"/>
-      <w:r>
-        <w:t xml:space="preserve"> </w:t>
-      </w:r>
-      <w:proofErr w:type="spellStart"/>
-      <w:r>
-        <w:t>text</w:t>
-      </w:r>
-      <w:proofErr w:type="spellEnd"/>
-      <w:r>
-        <w:t xml:space="preserve"> </w:t>
-      </w:r>
-      <w:proofErr w:type="spellStart"/>
-      <w:r>
-        <w:t>classification</w:t>
-      </w:r>
-      <w:proofErr w:type="spellEnd"/>
-      <w:r>
-        <w:t xml:space="preserve"> </w:t>
-      </w:r>
-      <w:proofErr w:type="spellStart"/>
-      <w:r>
-        <w:t>problem</w:t>
-      </w:r>
-      <w:proofErr w:type="spellEnd"/>
-      <w:r>
-        <w:t xml:space="preserve">. </w:t>
-      </w:r>
-      <w:proofErr w:type="spellStart"/>
-      <w:r>
-        <w:t>Topic</w:t>
-      </w:r>
-      <w:proofErr w:type="spellEnd"/>
-      <w:r>
-        <w:t xml:space="preserve"> </w:t>
-      </w:r>
-      <w:proofErr w:type="spellStart"/>
-      <w:r>
-        <w:t>modeling</w:t>
-      </w:r>
-      <w:proofErr w:type="spellEnd"/>
-      <w:r>
-        <w:t xml:space="preserve"> </w:t>
-      </w:r>
-      <w:proofErr w:type="spellStart"/>
-      <w:r>
-        <w:t>will</w:t>
-      </w:r>
-      <w:proofErr w:type="spellEnd"/>
-      <w:r>
-        <w:t xml:space="preserve"> </w:t>
-      </w:r>
-      <w:proofErr w:type="spellStart"/>
-      <w:r>
-        <w:t>identify</w:t>
-      </w:r>
-      <w:proofErr w:type="spellEnd"/>
-      <w:r>
-        <w:t xml:space="preserve"> </w:t>
-      </w:r>
-      <w:proofErr w:type="spellStart"/>
-      <w:r>
-        <w:t>the</w:t>
-      </w:r>
-      <w:proofErr w:type="spellEnd"/>
-      <w:r>
-        <w:t xml:space="preserve"> </w:t>
-      </w:r>
-      <w:proofErr w:type="spellStart"/>
-      <w:r>
-        <w:t>topics</w:t>
-      </w:r>
-      <w:proofErr w:type="spellEnd"/>
-      <w:r>
-        <w:t xml:space="preserve"> </w:t>
-      </w:r>
-      <w:proofErr w:type="spellStart"/>
-      <w:r>
-        <w:t>presents</w:t>
-      </w:r>
-      <w:proofErr w:type="spellEnd"/>
-      <w:r>
-        <w:t xml:space="preserve"> in a </w:t>
-      </w:r>
-      <w:proofErr w:type="spellStart"/>
-      <w:r>
-        <w:t>document</w:t>
-      </w:r>
-      <w:proofErr w:type="spellEnd"/>
-      <w:r>
-        <w:t xml:space="preserve">" </w:t>
-      </w:r>
-      <w:proofErr w:type="spellStart"/>
-      <w:r>
-        <w:t>while</w:t>
-      </w:r>
-      <w:proofErr w:type="spellEnd"/>
-      <w:r>
-        <w:t xml:space="preserve"> </w:t>
-      </w:r>
-      <w:proofErr w:type="spellStart"/>
-      <w:r>
-        <w:t>text</w:t>
-      </w:r>
-      <w:proofErr w:type="spellEnd"/>
-      <w:r>
-        <w:t xml:space="preserve"> </w:t>
-      </w:r>
-      <w:proofErr w:type="spellStart"/>
-      <w:r>
-        <w:t>classification</w:t>
-      </w:r>
-      <w:proofErr w:type="spellEnd"/>
-      <w:r>
-        <w:t xml:space="preserve"> </w:t>
-      </w:r>
-      <w:proofErr w:type="spellStart"/>
-      <w:r>
-        <w:t>classifies</w:t>
-      </w:r>
-      <w:proofErr w:type="spellEnd"/>
-      <w:r>
-        <w:t xml:space="preserve"> </w:t>
-      </w:r>
-      <w:proofErr w:type="spellStart"/>
-      <w:r>
-        <w:t>the</w:t>
-      </w:r>
-      <w:proofErr w:type="spellEnd"/>
-      <w:r>
-        <w:t xml:space="preserve"> </w:t>
-      </w:r>
-      <w:proofErr w:type="spellStart"/>
-      <w:r>
-        <w:t>text</w:t>
-      </w:r>
-      <w:proofErr w:type="spellEnd"/>
-      <w:r>
-        <w:t xml:space="preserve"> </w:t>
-      </w:r>
-      <w:proofErr w:type="spellStart"/>
-      <w:r>
-        <w:t>into</w:t>
-      </w:r>
-      <w:proofErr w:type="spellEnd"/>
-      <w:r>
-        <w:t xml:space="preserve"> a </w:t>
-      </w:r>
-      <w:proofErr w:type="gramStart"/>
-      <w:r>
-        <w:t>single</w:t>
-      </w:r>
-      <w:proofErr w:type="gramEnd"/>
-      <w:r>
-        <w:t xml:space="preserve"> </w:t>
-      </w:r>
-      <w:proofErr w:type="spellStart"/>
-      <w:r>
-        <w:t>class</w:t>
-      </w:r>
-      <w:proofErr w:type="spellEnd"/>
-      <w:r>
-        <w:t>.</w:t>
-      </w:r>
-    </w:p>
-    <w:p>
-      <w:pPr>
-        <w:rPr>
-          <w:lang w:val="en-US"/>
+      <w:pPr>
+        <w:rPr>
+          <w:lang w:val="es-ES"/>
         </w:rPr>
       </w:pPr>
     </w:p>
@@ -8000,31 +7160,27 @@
           <w:ilvl w:val="0"/>
           <w:numId w:val="17"/>
         </w:numPr>
-        <w:rPr>
-          <w:lang w:val="es-ES_tradnl"/>
-        </w:rPr>
       </w:pPr>
       <w:bookmarkStart w:id="51" w:name="_Toc67398131"/>
       <w:r>
-        <w:rPr>
-          <w:lang w:val="es-ES_tradnl"/>
-        </w:rPr>
-        <w:t>¿Qué es?</w:t>
+        <w:t>¿</w:t>
+      </w:r>
+      <w:proofErr w:type="spellStart"/>
+      <w:r>
+        <w:t>Qué</w:t>
+      </w:r>
+      <w:proofErr w:type="spellEnd"/>
+      <w:r>
+        <w:t xml:space="preserve"> es?</w:t>
       </w:r>
       <w:bookmarkEnd w:id="51"/>
     </w:p>
     <w:p>
       <w:pPr>
         <w:pStyle w:val="Ttulo2"/>
-        <w:rPr>
-          <w:lang w:val="es-ES_tradnl"/>
-        </w:rPr>
       </w:pPr>
       <w:bookmarkStart w:id="52" w:name="_Toc67398132"/>
       <w:r>
-        <w:rPr>
-          <w:lang w:val="es-ES_tradnl"/>
-        </w:rPr>
         <w:t>Historia</w:t>
       </w:r>
       <w:bookmarkEnd w:id="52"/>
@@ -8032,21 +7188,37 @@
     <w:p>
       <w:pPr>
         <w:pStyle w:val="Ttulo2"/>
-        <w:rPr>
-          <w:lang w:val="es-ES_tradnl"/>
-        </w:rPr>
       </w:pPr>
       <w:bookmarkStart w:id="53" w:name="_Toc67398133"/>
-      <w:r>
-        <w:rPr>
-          <w:lang w:val="es-ES_tradnl"/>
-        </w:rPr>
-        <w:t>Aplicaciones actuales</w:t>
+      <w:proofErr w:type="spellStart"/>
+      <w:r>
+        <w:t>Aplicaciones</w:t>
+      </w:r>
+      <w:proofErr w:type="spellEnd"/>
+      <w:r>
+        <w:t xml:space="preserve"> </w:t>
+      </w:r>
+      <w:proofErr w:type="spellStart"/>
+      <w:r>
+        <w:t>actuales</w:t>
       </w:r>
       <w:bookmarkEnd w:id="53"/>
-    </w:p>
-    <w:p/>
-    <w:p/>
+      <w:proofErr w:type="spellEnd"/>
+    </w:p>
+    <w:p>
+      <w:pPr>
+        <w:rPr>
+          <w:lang w:val="en-GB"/>
+        </w:rPr>
+      </w:pPr>
+    </w:p>
+    <w:p>
+      <w:pPr>
+        <w:rPr>
+          <w:lang w:val="en-GB"/>
+        </w:rPr>
+      </w:pPr>
+    </w:p>
     <w:p>
       <w:pPr>
         <w:rPr>
@@ -8495,104 +7667,47 @@
       <w:pPr>
         <w:pStyle w:val="Normal2"/>
         <w:rPr>
-          <w:lang w:val="en-US"/>
-        </w:rPr>
-      </w:pPr>
-      <w:r>
-        <w:rPr>
-          <w:lang w:val="en-US"/>
-        </w:rPr>
-        <w:t xml:space="preserve">LSA uses bag of </w:t>
-      </w:r>
-      <w:proofErr w:type="gramStart"/>
-      <w:r>
-        <w:rPr>
-          <w:lang w:val="en-US"/>
-        </w:rPr>
-        <w:t>word(</w:t>
-      </w:r>
+          <w:lang w:val="es-ES"/>
+        </w:rPr>
+      </w:pPr>
       <w:proofErr w:type="spellStart"/>
-      <w:proofErr w:type="gramEnd"/>
-      <w:r>
-        <w:rPr>
-          <w:lang w:val="en-US"/>
-        </w:rPr>
-        <w:t>BoW</w:t>
+      <w:r>
+        <w:rPr>
+          <w:lang w:val="es-ES"/>
+        </w:rPr>
+        <w:t>The</w:t>
       </w:r>
       <w:proofErr w:type="spellEnd"/>
       <w:r>
         <w:rPr>
-          <w:lang w:val="en-US"/>
-        </w:rPr>
-        <w:t>) model, which results in a term-document matrix(occurrence of terms in a document). Rows represent terms and columns represent documents. LSA learns latent topics by performing a matrix decomposition on the document-term matrix using Singular value decomposition. LSA is typically used as a dimension reduction or noise reducing technique.</w:t>
-      </w:r>
-    </w:p>
-    <w:p>
-      <w:pPr>
-        <w:pStyle w:val="Normal2"/>
-        <w:rPr>
-          <w:lang w:val="en-US"/>
-        </w:rPr>
-      </w:pPr>
-    </w:p>
-    <w:p>
-      <w:pPr>
-        <w:pStyle w:val="Normal2"/>
-        <w:rPr>
-          <w:b/>
-          <w:bCs/>
-          <w:lang w:val="en-US"/>
-        </w:rPr>
-      </w:pPr>
+          <w:lang w:val="es-ES"/>
+        </w:rPr>
+        <w:t xml:space="preserve"> </w:t>
+      </w:r>
       <w:proofErr w:type="spellStart"/>
       <w:r>
         <w:rPr>
-          <w:b/>
-          <w:bCs/>
-          <w:lang w:val="en-US"/>
-        </w:rPr>
-        <w:t>Topic</w:t>
+          <w:lang w:val="es-ES"/>
+        </w:rPr>
+        <w:t>main</w:t>
       </w:r>
       <w:proofErr w:type="spellEnd"/>
       <w:r>
         <w:rPr>
-          <w:b/>
-          <w:bCs/>
-          <w:lang w:val="en-US"/>
-        </w:rPr>
-        <w:t xml:space="preserve"> </w:t>
-      </w:r>
-      <w:proofErr w:type="spellStart"/>
-      <w:r>
-        <w:rPr>
-          <w:b/>
-          <w:bCs/>
-          <w:lang w:val="en-US"/>
-        </w:rPr>
-        <w:t>Coherence</w:t>
-      </w:r>
-      <w:proofErr w:type="spellEnd"/>
-    </w:p>
-    <w:p>
-      <w:pPr>
-        <w:rPr>
-          <w:rStyle w:val="Textoennegrita"/>
-          <w:rFonts w:eastAsiaTheme="minorEastAsia"/>
-          <w:color w:val="3D4251"/>
-          <w:sz w:val="30"/>
-          <w:szCs w:val="30"/>
-        </w:rPr>
-      </w:pPr>
-    </w:p>
-    <w:p>
-      <w:pPr>
-        <w:rPr>
-          <w:lang w:val="en-US"/>
-        </w:rPr>
-      </w:pPr>
-      <w:r>
-        <w:rPr>
-          <w:lang w:val="en-US"/>
+          <w:lang w:val="es-ES"/>
+        </w:rPr>
+        <w:t xml:space="preserve"> LSA…</w:t>
+      </w:r>
+    </w:p>
+    <w:p>
+      <w:pPr>
+        <w:rPr>
+          <w:lang w:val="es-ES"/>
+        </w:rPr>
+      </w:pPr>
+      <w:r>
+        <w:rPr>
+          <w:lang w:val="es-ES"/>
         </w:rPr>
         <w:t xml:space="preserve"> </w:t>
       </w:r>
@@ -8893,6 +8008,7 @@
         <w:rPr>
           <w:lang w:val="es-ES"/>
         </w:rPr>
+        <w:lastRenderedPageBreak/>
         <w:t>Apartado 1</w:t>
       </w:r>
       <w:bookmarkEnd w:id="62"/>
@@ -9273,17 +8389,18 @@
     </w:p>
     <w:sdt>
       <w:sdtPr>
-        <w:rPr>
-          <w:b w:val="0"/>
-          <w:lang w:val="es-ES_tradnl"/>
-        </w:rPr>
         <w:tag w:val="CitaviBibliography"/>
         <w:id w:val="-1793969896"/>
         <w:placeholder>
           <w:docPart w:val="DefaultPlaceholder_-1854013440"/>
         </w:placeholder>
       </w:sdtPr>
-      <w:sdtEndPr/>
+      <w:sdtEndPr>
+        <w:rPr>
+          <w:b w:val="0"/>
+          <w:lang w:val="es-ES_tradnl"/>
+        </w:rPr>
+      </w:sdtEndPr>
       <w:sdtContent>
         <w:p>
           <w:pPr>
@@ -9330,7 +8447,31 @@
             <w:t xml:space="preserve">Revista de Investigación Lingüística, </w:t>
           </w:r>
           <w:r>
-            <w:t>vol. 22, 2019, pp. 425–50. ​revistas.um.es​/​ril/​article/​view/​386881/​278181.</w:t>
+            <w:t>vol. 22, 2019, pp. 425–50. ​revistas.um.es​/​</w:t>
+          </w:r>
+          <w:proofErr w:type="spellStart"/>
+          <w:r>
+            <w:t>ril</w:t>
+          </w:r>
+          <w:proofErr w:type="spellEnd"/>
+          <w:r>
+            <w:t>/​</w:t>
+          </w:r>
+          <w:proofErr w:type="spellStart"/>
+          <w:r>
+            <w:t>article</w:t>
+          </w:r>
+          <w:proofErr w:type="spellEnd"/>
+          <w:r>
+            <w:t>/​</w:t>
+          </w:r>
+          <w:proofErr w:type="spellStart"/>
+          <w:r>
+            <w:t>view</w:t>
+          </w:r>
+          <w:proofErr w:type="spellEnd"/>
+          <w:r>
+            <w:t>/​386881/​278181.</w:t>
           </w:r>
         </w:p>
         <w:p>
@@ -9349,7 +8490,21 @@
             <w:rPr>
               <w:i/>
             </w:rPr>
-            <w:t xml:space="preserve">Disertaciones: Anuario electrónico de estudios en Comunicación Social,, </w:t>
+            <w:t xml:space="preserve">Disertaciones: Anuario electrónico de estudios en Comunicación </w:t>
+          </w:r>
+          <w:proofErr w:type="gramStart"/>
+          <w:r>
+            <w:rPr>
+              <w:i/>
+            </w:rPr>
+            <w:t>Social,,</w:t>
+          </w:r>
+          <w:proofErr w:type="gramEnd"/>
+          <w:r>
+            <w:rPr>
+              <w:i/>
+            </w:rPr>
+            <w:t xml:space="preserve"> </w:t>
           </w:r>
           <w:r>
             <w:t>vol. 8, no. 1, 2015,</w:t>
@@ -9524,7 +8679,6 @@
         <w:docPartUnique/>
       </w:docPartObj>
     </w:sdtPr>
-    <w:sdtEndPr/>
     <w:sdtContent>
       <w:p>
         <w:pPr>
@@ -9984,6 +9138,30 @@
         <w:vertAlign w:val="baseline"/>
         <w:em w:val="none"/>
         <w:specVanish w:val="0"/>
+        <w14:glow w14:rad="0">
+          <w14:srgbClr w14:val="000000"/>
+        </w14:glow>
+        <w14:shadow w14:blurRad="0" w14:dist="0" w14:dir="0" w14:sx="0" w14:sy="0" w14:kx="0" w14:ky="0" w14:algn="none">
+          <w14:srgbClr w14:val="000000"/>
+        </w14:shadow>
+        <w14:reflection w14:blurRad="0" w14:stA="0" w14:stPos="0" w14:endA="0" w14:endPos="0" w14:dist="0" w14:dir="0" w14:fadeDir="0" w14:sx="0" w14:sy="0" w14:kx="0" w14:ky="0" w14:algn="none"/>
+        <w14:textOutline w14:w="0" w14:cap="rnd" w14:cmpd="sng" w14:algn="ctr">
+          <w14:noFill/>
+          <w14:prstDash w14:val="solid"/>
+          <w14:bevel/>
+        </w14:textOutline>
+        <w14:scene3d>
+          <w14:camera w14:prst="orthographicFront"/>
+          <w14:lightRig w14:rig="threePt" w14:dir="t">
+            <w14:rot w14:lat="0" w14:lon="0" w14:rev="0"/>
+          </w14:lightRig>
+        </w14:scene3d>
+        <w14:props3d w14:extrusionH="0" w14:contourW="0" w14:prstMaterial="none"/>
+        <w14:ligatures w14:val="none"/>
+        <w14:numForm w14:val="default"/>
+        <w14:numSpacing w14:val="default"/>
+        <w14:stylisticSets/>
+        <w14:cntxtAlts w14:val="0"/>
       </w:rPr>
     </w:lvl>
     <w:lvl w:ilvl="1">
@@ -10297,7 +9475,7 @@
     <w:lsdException w:name="Block Text" w:semiHidden="1" w:unhideWhenUsed="1"/>
     <w:lsdException w:name="Hyperlink" w:semiHidden="1" w:unhideWhenUsed="1"/>
     <w:lsdException w:name="FollowedHyperlink" w:semiHidden="1" w:unhideWhenUsed="1"/>
-    <w:lsdException w:name="Strong" w:locked="1" w:uiPriority="22" w:qFormat="1"/>
+    <w:lsdException w:name="Strong" w:locked="1" w:uiPriority="0"/>
     <w:lsdException w:name="Emphasis" w:locked="1" w:uiPriority="20" w:qFormat="1"/>
     <w:lsdException w:name="Document Map" w:semiHidden="1" w:unhideWhenUsed="1"/>
     <w:lsdException w:name="Plain Text" w:semiHidden="1" w:unhideWhenUsed="1"/>
@@ -10806,7 +9984,6 @@
   <w:style w:type="character" w:default="1" w:styleId="Fuentedeprrafopredeter">
     <w:name w:val="Default Paragraph Font"/>
     <w:uiPriority w:val="1"/>
-    <w:semiHidden/>
     <w:unhideWhenUsed/>
   </w:style>
   <w:style w:type="table" w:default="1" w:styleId="Tablanormal">
@@ -13763,8 +12940,6 @@
   <w:style w:type="character" w:styleId="Textoennegrita">
     <w:name w:val="Strong"/>
     <w:basedOn w:val="Fuentedeprrafopredeter"/>
-    <w:uiPriority w:val="22"/>
-    <w:qFormat/>
     <w:locked/>
     <w:rsid w:val="0044726A"/>
     <w:rPr>
@@ -15383,14 +14558,14 @@
     <w:charset w:val="00"/>
     <w:family w:val="roman"/>
     <w:pitch w:val="variable"/>
-    <w:sig w:usb0="E0002EFF" w:usb1="C000785B" w:usb2="00000009" w:usb3="00000000" w:csb0="000001FF" w:csb1="00000000"/>
+    <w:sig w:usb0="E0002AFF" w:usb1="C0007843" w:usb2="00000009" w:usb3="00000000" w:csb0="000001FF" w:csb1="00000000"/>
   </w:font>
   <w:font w:name="Calibri Light">
     <w:panose1 w:val="020F0302020204030204"/>
     <w:charset w:val="00"/>
     <w:family w:val="swiss"/>
     <w:pitch w:val="variable"/>
-    <w:sig w:usb0="E4002EFF" w:usb1="C000247B" w:usb2="00000009" w:usb3="00000000" w:csb0="000001FF" w:csb1="00000000"/>
+    <w:sig w:usb0="A0002AEF" w:usb1="4000207B" w:usb2="00000000" w:usb3="00000000" w:csb0="000001FF" w:csb1="00000000"/>
   </w:font>
   <w:font w:name="Tahoma">
     <w:panose1 w:val="020B0604030504040204"/>
@@ -15411,14 +14586,14 @@
     <w:charset w:val="00"/>
     <w:family w:val="swiss"/>
     <w:pitch w:val="variable"/>
-    <w:sig w:usb0="E4002EFF" w:usb1="C000247B" w:usb2="00000009" w:usb3="00000000" w:csb0="000001FF" w:csb1="00000000"/>
+    <w:sig w:usb0="E0002AFF" w:usb1="4000ACFF" w:usb2="00000001" w:usb3="00000000" w:csb0="000001FF" w:csb1="00000000"/>
   </w:font>
   <w:font w:name="Arial">
     <w:panose1 w:val="020B0604020202020204"/>
     <w:charset w:val="00"/>
     <w:family w:val="swiss"/>
     <w:pitch w:val="variable"/>
-    <w:sig w:usb0="E0002EFF" w:usb1="C000785B" w:usb2="00000009" w:usb3="00000000" w:csb0="000001FF" w:csb1="00000000"/>
+    <w:sig w:usb0="E0002AFF" w:usb1="C0007843" w:usb2="00000009" w:usb3="00000000" w:csb0="000001FF" w:csb1="00000000"/>
   </w:font>
 </w:fonts>
 </file>
@@ -15440,8 +14615,6 @@
   </w:compat>
   <w:rsids>
     <w:rsidRoot w:val="00C374C6"/>
-    <w:rsid w:val="00645C34"/>
-    <w:rsid w:val="00972F1E"/>
     <w:rsid w:val="00C374C6"/>
   </w:rsids>
   <m:mathPr>
@@ -15901,6 +15074,10 @@
       <w:color w:val="808080"/>
     </w:rPr>
   </w:style>
+  <w:style w:type="paragraph" w:customStyle="1" w:styleId="90FFA9A9FDFC4B508E67EBBA8397BA07">
+    <w:name w:val="90FFA9A9FDFC4B508E67EBBA8397BA07"/>
+    <w:rsid w:val="00C374C6"/>
+  </w:style>
   <w:style w:type="paragraph" w:customStyle="1" w:styleId="33DB97F2569F4E4D8424FFDA520812F8">
     <w:name w:val="33DB97F2569F4E4D8424FFDA520812F8"/>
     <w:rsid w:val="00C374C6"/>

</xml_diff>